<commit_message>
added documents and deleted test file
</commit_message>
<xml_diff>
--- a/Test Cases Pipeline-Pro.docx
+++ b/Test Cases Pipeline-Pro.docx
@@ -133,20 +133,21 @@
               <w:bottom w:val="single" w:sz="4" w:space="0" w:color="auto"/>
               <w:right w:val="single" w:sz="4" w:space="0" w:color="auto"/>
             </w:tcBorders>
-          </w:tcPr>
-          <w:p>
-            <w:pPr>
-              <w:rPr>
-                <w:sz w:val="20"/>
-                <w:szCs w:val="20"/>
-              </w:rPr>
-            </w:pPr>
-            <w:r>
-              <w:rPr>
-                <w:sz w:val="20"/>
-                <w:szCs w:val="20"/>
-              </w:rPr>
-              <w:t>TC-1</w:t>
+            <w:shd w:val="clear" w:color="auto" w:fill="C5E0B3" w:themeFill="accent6" w:themeFillTint="66"/>
+          </w:tcPr>
+          <w:p>
+            <w:pPr>
+              <w:rPr>
+                <w:sz w:val="20"/>
+                <w:szCs w:val="20"/>
+              </w:rPr>
+            </w:pPr>
+            <w:r>
+              <w:rPr>
+                <w:sz w:val="20"/>
+                <w:szCs w:val="20"/>
+              </w:rPr>
+              <w:t>TC-10</w:t>
             </w:r>
           </w:p>
         </w:tc>
@@ -159,6 +160,7 @@
               <w:bottom w:val="single" w:sz="4" w:space="0" w:color="auto"/>
               <w:right w:val="single" w:sz="4" w:space="0" w:color="auto"/>
             </w:tcBorders>
+            <w:shd w:val="clear" w:color="auto" w:fill="auto"/>
           </w:tcPr>
           <w:p>
             <w:pPr>
@@ -192,7 +194,43 @@
                 <w:szCs w:val="20"/>
                 <w:lang w:val="nl-NL"/>
               </w:rPr>
-              <w:t xml:space="preserve"> maakt een nieuw Scrum Project aan</w:t>
+              <w:t xml:space="preserve"> roept de </w:t>
+            </w:r>
+            <w:proofErr w:type="spellStart"/>
+            <w:r>
+              <w:rPr>
+                <w:sz w:val="20"/>
+                <w:szCs w:val="20"/>
+                <w:lang w:val="nl-NL"/>
+              </w:rPr>
+              <w:t>setProductOwner</w:t>
+            </w:r>
+            <w:proofErr w:type="spellEnd"/>
+            <w:r>
+              <w:rPr>
+                <w:sz w:val="20"/>
+                <w:szCs w:val="20"/>
+                <w:lang w:val="nl-NL"/>
+              </w:rPr>
+              <w:t xml:space="preserve">(user) methode aan om de product </w:t>
+            </w:r>
+            <w:proofErr w:type="spellStart"/>
+            <w:r>
+              <w:rPr>
+                <w:sz w:val="20"/>
+                <w:szCs w:val="20"/>
+                <w:lang w:val="nl-NL"/>
+              </w:rPr>
+              <w:t>owner</w:t>
+            </w:r>
+            <w:proofErr w:type="spellEnd"/>
+            <w:r>
+              <w:rPr>
+                <w:sz w:val="20"/>
+                <w:szCs w:val="20"/>
+                <w:lang w:val="nl-NL"/>
+              </w:rPr>
+              <w:t xml:space="preserve"> toe te voegen aan het project</w:t>
             </w:r>
           </w:p>
         </w:tc>
@@ -205,22 +243,23 @@
               <w:bottom w:val="single" w:sz="4" w:space="0" w:color="auto"/>
               <w:right w:val="single" w:sz="4" w:space="0" w:color="auto"/>
             </w:tcBorders>
-          </w:tcPr>
-          <w:p>
-            <w:pPr>
-              <w:rPr>
-                <w:sz w:val="20"/>
-                <w:szCs w:val="20"/>
-                <w:lang w:val="nl-NL"/>
-              </w:rPr>
-            </w:pPr>
-            <w:r>
-              <w:rPr>
-                <w:sz w:val="20"/>
-                <w:szCs w:val="20"/>
-                <w:lang w:val="nl-NL"/>
-              </w:rPr>
-              <w:t xml:space="preserve">Als product </w:t>
+            <w:shd w:val="clear" w:color="auto" w:fill="auto"/>
+          </w:tcPr>
+          <w:p>
+            <w:pPr>
+              <w:rPr>
+                <w:sz w:val="20"/>
+                <w:szCs w:val="20"/>
+                <w:lang w:val="nl-NL"/>
+              </w:rPr>
+            </w:pPr>
+            <w:r>
+              <w:rPr>
+                <w:sz w:val="20"/>
+                <w:szCs w:val="20"/>
+                <w:lang w:val="nl-NL"/>
+              </w:rPr>
+              <w:t xml:space="preserve">Het project bevat nu de gedefinieerde product </w:t>
             </w:r>
             <w:proofErr w:type="spellStart"/>
             <w:r>
@@ -232,21 +271,10 @@
               <w:t>owner</w:t>
             </w:r>
             <w:proofErr w:type="spellEnd"/>
-            <w:r>
-              <w:rPr>
-                <w:sz w:val="20"/>
-                <w:szCs w:val="20"/>
-                <w:lang w:val="nl-NL"/>
-              </w:rPr>
-              <w:t xml:space="preserve"> kan je een nieuw project aanmaken</w:t>
-            </w:r>
           </w:p>
         </w:tc>
       </w:tr>
       <w:tr>
-        <w:trPr>
-          <w:trHeight w:val="562"/>
-        </w:trPr>
         <w:tc>
           <w:tcPr>
             <w:tcW w:w="406" w:type="pct"/>
@@ -256,20 +284,21 @@
               <w:bottom w:val="single" w:sz="4" w:space="0" w:color="auto"/>
               <w:right w:val="single" w:sz="4" w:space="0" w:color="auto"/>
             </w:tcBorders>
-          </w:tcPr>
-          <w:p>
-            <w:pPr>
-              <w:rPr>
-                <w:sz w:val="20"/>
-                <w:szCs w:val="20"/>
-              </w:rPr>
-            </w:pPr>
-            <w:r>
-              <w:rPr>
-                <w:sz w:val="20"/>
-                <w:szCs w:val="20"/>
-              </w:rPr>
-              <w:t>TC-2</w:t>
+            <w:shd w:val="clear" w:color="auto" w:fill="C5E0B3" w:themeFill="accent6" w:themeFillTint="66"/>
+          </w:tcPr>
+          <w:p>
+            <w:pPr>
+              <w:rPr>
+                <w:sz w:val="20"/>
+                <w:szCs w:val="20"/>
+              </w:rPr>
+            </w:pPr>
+            <w:r>
+              <w:rPr>
+                <w:sz w:val="20"/>
+                <w:szCs w:val="20"/>
+              </w:rPr>
+              <w:t>TC-11</w:t>
             </w:r>
           </w:p>
         </w:tc>
@@ -282,30 +311,67 @@
               <w:bottom w:val="single" w:sz="4" w:space="0" w:color="auto"/>
               <w:right w:val="single" w:sz="4" w:space="0" w:color="auto"/>
             </w:tcBorders>
-          </w:tcPr>
-          <w:p>
-            <w:pPr>
-              <w:rPr>
-                <w:sz w:val="20"/>
-                <w:szCs w:val="20"/>
-                <w:lang w:val="nl-NL"/>
-              </w:rPr>
-            </w:pPr>
-            <w:r>
-              <w:rPr>
-                <w:sz w:val="20"/>
-                <w:szCs w:val="20"/>
-                <w:lang w:val="nl-NL"/>
-              </w:rPr>
-              <w:t>Scrum Master</w:t>
-            </w:r>
-            <w:r>
-              <w:rPr>
-                <w:sz w:val="20"/>
-                <w:szCs w:val="20"/>
-                <w:lang w:val="nl-NL"/>
-              </w:rPr>
-              <w:t xml:space="preserve"> maakt een nieuw Scrum Project aan</w:t>
+            <w:shd w:val="clear" w:color="auto" w:fill="auto"/>
+          </w:tcPr>
+          <w:p>
+            <w:pPr>
+              <w:rPr>
+                <w:sz w:val="20"/>
+                <w:szCs w:val="20"/>
+                <w:lang w:val="nl-NL"/>
+              </w:rPr>
+            </w:pPr>
+            <w:r>
+              <w:rPr>
+                <w:sz w:val="20"/>
+                <w:szCs w:val="20"/>
+                <w:lang w:val="nl-NL"/>
+              </w:rPr>
+              <w:t xml:space="preserve">Product </w:t>
+            </w:r>
+            <w:proofErr w:type="spellStart"/>
+            <w:r>
+              <w:rPr>
+                <w:sz w:val="20"/>
+                <w:szCs w:val="20"/>
+                <w:lang w:val="nl-NL"/>
+              </w:rPr>
+              <w:t>Owner</w:t>
+            </w:r>
+            <w:proofErr w:type="spellEnd"/>
+            <w:r>
+              <w:rPr>
+                <w:sz w:val="20"/>
+                <w:szCs w:val="20"/>
+                <w:lang w:val="nl-NL"/>
+              </w:rPr>
+              <w:t xml:space="preserve"> roept </w:t>
+            </w:r>
+            <w:r>
+              <w:rPr>
+                <w:sz w:val="20"/>
+                <w:szCs w:val="20"/>
+                <w:lang w:val="nl-NL"/>
+              </w:rPr>
+              <w:t xml:space="preserve">de </w:t>
+            </w:r>
+            <w:proofErr w:type="spellStart"/>
+            <w:r>
+              <w:rPr>
+                <w:sz w:val="20"/>
+                <w:szCs w:val="20"/>
+                <w:lang w:val="nl-NL"/>
+              </w:rPr>
+              <w:t>addTeam</w:t>
+            </w:r>
+            <w:proofErr w:type="spellEnd"/>
+            <w:r>
+              <w:rPr>
+                <w:sz w:val="20"/>
+                <w:szCs w:val="20"/>
+                <w:lang w:val="nl-NL"/>
+              </w:rPr>
+              <w:t>(team) methode aan om een team toe te voegen aan het project</w:t>
             </w:r>
           </w:p>
         </w:tc>
@@ -318,22 +384,23 @@
               <w:bottom w:val="single" w:sz="4" w:space="0" w:color="auto"/>
               <w:right w:val="single" w:sz="4" w:space="0" w:color="auto"/>
             </w:tcBorders>
-          </w:tcPr>
-          <w:p>
-            <w:pPr>
-              <w:rPr>
-                <w:sz w:val="20"/>
-                <w:szCs w:val="20"/>
-                <w:lang w:val="nl-NL"/>
-              </w:rPr>
-            </w:pPr>
-            <w:r>
-              <w:rPr>
-                <w:sz w:val="20"/>
-                <w:szCs w:val="20"/>
-                <w:lang w:val="nl-NL"/>
-              </w:rPr>
-              <w:t>Er wordt een error geretourneerd dat een scrum master geen project kan aanmaken</w:t>
+            <w:shd w:val="clear" w:color="auto" w:fill="auto"/>
+          </w:tcPr>
+          <w:p>
+            <w:pPr>
+              <w:rPr>
+                <w:sz w:val="20"/>
+                <w:szCs w:val="20"/>
+                <w:lang w:val="nl-NL"/>
+              </w:rPr>
+            </w:pPr>
+            <w:r>
+              <w:rPr>
+                <w:sz w:val="20"/>
+                <w:szCs w:val="20"/>
+                <w:lang w:val="nl-NL"/>
+              </w:rPr>
+              <w:t>Het project bevat nu een gedefinieerd team</w:t>
             </w:r>
           </w:p>
         </w:tc>
@@ -348,27 +415,21 @@
               <w:bottom w:val="single" w:sz="4" w:space="0" w:color="auto"/>
               <w:right w:val="single" w:sz="4" w:space="0" w:color="auto"/>
             </w:tcBorders>
-          </w:tcPr>
-          <w:p>
-            <w:pPr>
-              <w:rPr>
-                <w:sz w:val="20"/>
-                <w:szCs w:val="20"/>
-              </w:rPr>
-            </w:pPr>
-            <w:r>
-              <w:rPr>
-                <w:sz w:val="20"/>
-                <w:szCs w:val="20"/>
-              </w:rPr>
-              <w:t>TC-</w:t>
-            </w:r>
-            <w:r>
-              <w:rPr>
-                <w:sz w:val="20"/>
-                <w:szCs w:val="20"/>
-              </w:rPr>
-              <w:t>3</w:t>
+            <w:shd w:val="clear" w:color="auto" w:fill="C5E0B3" w:themeFill="accent6" w:themeFillTint="66"/>
+          </w:tcPr>
+          <w:p>
+            <w:pPr>
+              <w:rPr>
+                <w:sz w:val="20"/>
+                <w:szCs w:val="20"/>
+              </w:rPr>
+            </w:pPr>
+            <w:r>
+              <w:rPr>
+                <w:sz w:val="20"/>
+                <w:szCs w:val="20"/>
+              </w:rPr>
+              <w:t>TC-12</w:t>
             </w:r>
           </w:p>
         </w:tc>
@@ -381,30 +442,59 @@
               <w:bottom w:val="single" w:sz="4" w:space="0" w:color="auto"/>
               <w:right w:val="single" w:sz="4" w:space="0" w:color="auto"/>
             </w:tcBorders>
-          </w:tcPr>
-          <w:p>
-            <w:pPr>
-              <w:rPr>
-                <w:sz w:val="20"/>
-                <w:szCs w:val="20"/>
-                <w:lang w:val="nl-NL"/>
-              </w:rPr>
-            </w:pPr>
-            <w:r>
-              <w:rPr>
-                <w:sz w:val="20"/>
-                <w:szCs w:val="20"/>
-                <w:lang w:val="nl-NL"/>
-              </w:rPr>
-              <w:t>Lead Developer</w:t>
-            </w:r>
-            <w:r>
-              <w:rPr>
-                <w:sz w:val="20"/>
-                <w:szCs w:val="20"/>
-                <w:lang w:val="nl-NL"/>
-              </w:rPr>
-              <w:t xml:space="preserve"> maakt een nieuw Scrum Project aan</w:t>
+            <w:shd w:val="clear" w:color="auto" w:fill="auto"/>
+          </w:tcPr>
+          <w:p>
+            <w:pPr>
+              <w:rPr>
+                <w:sz w:val="20"/>
+                <w:szCs w:val="20"/>
+                <w:lang w:val="nl-NL"/>
+              </w:rPr>
+            </w:pPr>
+            <w:r>
+              <w:rPr>
+                <w:sz w:val="20"/>
+                <w:szCs w:val="20"/>
+                <w:lang w:val="nl-NL"/>
+              </w:rPr>
+              <w:t xml:space="preserve">Product </w:t>
+            </w:r>
+            <w:proofErr w:type="spellStart"/>
+            <w:r>
+              <w:rPr>
+                <w:sz w:val="20"/>
+                <w:szCs w:val="20"/>
+                <w:lang w:val="nl-NL"/>
+              </w:rPr>
+              <w:t>Owner</w:t>
+            </w:r>
+            <w:proofErr w:type="spellEnd"/>
+            <w:r>
+              <w:rPr>
+                <w:sz w:val="20"/>
+                <w:szCs w:val="20"/>
+                <w:lang w:val="nl-NL"/>
+              </w:rPr>
+              <w:t xml:space="preserve"> roept de </w:t>
+            </w:r>
+            <w:proofErr w:type="spellStart"/>
+            <w:r>
+              <w:rPr>
+                <w:sz w:val="20"/>
+                <w:szCs w:val="20"/>
+                <w:lang w:val="nl-NL"/>
+              </w:rPr>
+              <w:t>addSprint</w:t>
+            </w:r>
+            <w:proofErr w:type="spellEnd"/>
+            <w:r>
+              <w:rPr>
+                <w:sz w:val="20"/>
+                <w:szCs w:val="20"/>
+                <w:lang w:val="nl-NL"/>
+              </w:rPr>
+              <w:t>(sprint) methode aan om een sprint toe te voegen aan het project</w:t>
             </w:r>
           </w:p>
         </w:tc>
@@ -417,1393 +507,35 @@
               <w:bottom w:val="single" w:sz="4" w:space="0" w:color="auto"/>
               <w:right w:val="single" w:sz="4" w:space="0" w:color="auto"/>
             </w:tcBorders>
-          </w:tcPr>
-          <w:p>
-            <w:pPr>
-              <w:rPr>
-                <w:sz w:val="20"/>
-                <w:szCs w:val="20"/>
-                <w:lang w:val="nl-NL"/>
-              </w:rPr>
-            </w:pPr>
-            <w:r>
-              <w:rPr>
-                <w:sz w:val="20"/>
-                <w:szCs w:val="20"/>
-                <w:lang w:val="nl-NL"/>
-              </w:rPr>
-              <w:t xml:space="preserve">Er wordt een error geretourneerd dat een </w:t>
-            </w:r>
-            <w:r>
-              <w:rPr>
-                <w:sz w:val="20"/>
-                <w:szCs w:val="20"/>
-                <w:lang w:val="nl-NL"/>
-              </w:rPr>
-              <w:t xml:space="preserve">Lead Developer </w:t>
-            </w:r>
-            <w:r>
-              <w:rPr>
-                <w:sz w:val="20"/>
-                <w:szCs w:val="20"/>
-                <w:lang w:val="nl-NL"/>
-              </w:rPr>
-              <w:t>geen project kan aanmaken</w:t>
-            </w:r>
-          </w:p>
-        </w:tc>
-      </w:tr>
-      <w:tr>
-        <w:tc>
-          <w:tcPr>
-            <w:tcW w:w="406" w:type="pct"/>
-            <w:tcBorders>
-              <w:top w:val="single" w:sz="4" w:space="0" w:color="auto"/>
-              <w:left w:val="single" w:sz="4" w:space="0" w:color="auto"/>
-              <w:bottom w:val="single" w:sz="4" w:space="0" w:color="auto"/>
-              <w:right w:val="single" w:sz="4" w:space="0" w:color="auto"/>
-            </w:tcBorders>
-          </w:tcPr>
-          <w:p>
-            <w:pPr>
-              <w:rPr>
-                <w:sz w:val="20"/>
-                <w:szCs w:val="20"/>
-              </w:rPr>
-            </w:pPr>
-            <w:r>
-              <w:rPr>
-                <w:sz w:val="20"/>
-                <w:szCs w:val="20"/>
-              </w:rPr>
-              <w:t>TC-</w:t>
-            </w:r>
-            <w:r>
-              <w:rPr>
-                <w:sz w:val="20"/>
-                <w:szCs w:val="20"/>
-              </w:rPr>
-              <w:t>4</w:t>
-            </w:r>
-          </w:p>
-        </w:tc>
-        <w:tc>
-          <w:tcPr>
-            <w:tcW w:w="2567" w:type="pct"/>
-            <w:tcBorders>
-              <w:top w:val="single" w:sz="4" w:space="0" w:color="auto"/>
-              <w:left w:val="single" w:sz="4" w:space="0" w:color="auto"/>
-              <w:bottom w:val="single" w:sz="4" w:space="0" w:color="auto"/>
-              <w:right w:val="single" w:sz="4" w:space="0" w:color="auto"/>
-            </w:tcBorders>
-          </w:tcPr>
-          <w:p>
-            <w:pPr>
-              <w:rPr>
-                <w:sz w:val="20"/>
-                <w:szCs w:val="20"/>
-                <w:lang w:val="nl-NL"/>
-              </w:rPr>
-            </w:pPr>
-            <w:r>
-              <w:rPr>
-                <w:sz w:val="20"/>
-                <w:szCs w:val="20"/>
-                <w:lang w:val="nl-NL"/>
-              </w:rPr>
-              <w:t>Developer</w:t>
-            </w:r>
-            <w:r>
-              <w:rPr>
-                <w:sz w:val="20"/>
-                <w:szCs w:val="20"/>
-                <w:lang w:val="nl-NL"/>
-              </w:rPr>
-              <w:t xml:space="preserve"> maakt een nieuw Scrum Project aan</w:t>
-            </w:r>
-          </w:p>
-        </w:tc>
-        <w:tc>
-          <w:tcPr>
-            <w:tcW w:w="2027" w:type="pct"/>
-            <w:tcBorders>
-              <w:top w:val="single" w:sz="4" w:space="0" w:color="auto"/>
-              <w:left w:val="single" w:sz="4" w:space="0" w:color="auto"/>
-              <w:bottom w:val="single" w:sz="4" w:space="0" w:color="auto"/>
-              <w:right w:val="single" w:sz="4" w:space="0" w:color="auto"/>
-            </w:tcBorders>
-          </w:tcPr>
-          <w:p>
-            <w:pPr>
-              <w:rPr>
-                <w:sz w:val="20"/>
-                <w:szCs w:val="20"/>
-                <w:lang w:val="nl-NL"/>
-              </w:rPr>
-            </w:pPr>
-            <w:r>
-              <w:rPr>
-                <w:sz w:val="20"/>
-                <w:szCs w:val="20"/>
-                <w:lang w:val="nl-NL"/>
-              </w:rPr>
-              <w:t xml:space="preserve">Er wordt een error geretourneerd dat een </w:t>
-            </w:r>
-            <w:r>
-              <w:rPr>
-                <w:sz w:val="20"/>
-                <w:szCs w:val="20"/>
-                <w:lang w:val="nl-NL"/>
-              </w:rPr>
-              <w:t>Developer</w:t>
-            </w:r>
-            <w:r>
-              <w:rPr>
-                <w:sz w:val="20"/>
-                <w:szCs w:val="20"/>
-                <w:lang w:val="nl-NL"/>
-              </w:rPr>
-              <w:t xml:space="preserve"> geen project kan aanmaken</w:t>
-            </w:r>
-          </w:p>
-        </w:tc>
-      </w:tr>
-      <w:tr>
-        <w:tc>
-          <w:tcPr>
-            <w:tcW w:w="406" w:type="pct"/>
-            <w:tcBorders>
-              <w:top w:val="single" w:sz="4" w:space="0" w:color="auto"/>
-              <w:left w:val="single" w:sz="4" w:space="0" w:color="auto"/>
-              <w:bottom w:val="single" w:sz="4" w:space="0" w:color="auto"/>
-              <w:right w:val="single" w:sz="4" w:space="0" w:color="auto"/>
-            </w:tcBorders>
-            <w:shd w:val="clear" w:color="auto" w:fill="A6A6A6" w:themeFill="background1" w:themeFillShade="A6"/>
-          </w:tcPr>
-          <w:p>
-            <w:pPr>
-              <w:rPr>
-                <w:sz w:val="20"/>
-                <w:szCs w:val="20"/>
-                <w:lang w:val="nl-NL"/>
-              </w:rPr>
-            </w:pPr>
-          </w:p>
-        </w:tc>
-        <w:tc>
-          <w:tcPr>
-            <w:tcW w:w="2567" w:type="pct"/>
-            <w:tcBorders>
-              <w:top w:val="single" w:sz="4" w:space="0" w:color="auto"/>
-              <w:left w:val="single" w:sz="4" w:space="0" w:color="auto"/>
-              <w:bottom w:val="single" w:sz="4" w:space="0" w:color="auto"/>
-              <w:right w:val="single" w:sz="4" w:space="0" w:color="auto"/>
-            </w:tcBorders>
-            <w:shd w:val="clear" w:color="auto" w:fill="A6A6A6" w:themeFill="background1" w:themeFillShade="A6"/>
-          </w:tcPr>
-          <w:p>
-            <w:pPr>
-              <w:rPr>
-                <w:sz w:val="20"/>
-                <w:szCs w:val="20"/>
-                <w:lang w:val="nl-NL"/>
-              </w:rPr>
-            </w:pPr>
-          </w:p>
-        </w:tc>
-        <w:tc>
-          <w:tcPr>
-            <w:tcW w:w="2027" w:type="pct"/>
-            <w:tcBorders>
-              <w:top w:val="single" w:sz="4" w:space="0" w:color="auto"/>
-              <w:left w:val="single" w:sz="4" w:space="0" w:color="auto"/>
-              <w:bottom w:val="single" w:sz="4" w:space="0" w:color="auto"/>
-              <w:right w:val="single" w:sz="4" w:space="0" w:color="auto"/>
-            </w:tcBorders>
-            <w:shd w:val="clear" w:color="auto" w:fill="A6A6A6" w:themeFill="background1" w:themeFillShade="A6"/>
-          </w:tcPr>
-          <w:p>
-            <w:pPr>
-              <w:rPr>
-                <w:sz w:val="20"/>
-                <w:szCs w:val="20"/>
-                <w:lang w:val="nl-NL"/>
-              </w:rPr>
-            </w:pPr>
-          </w:p>
-        </w:tc>
-      </w:tr>
-      <w:tr>
-        <w:tc>
-          <w:tcPr>
-            <w:tcW w:w="406" w:type="pct"/>
-            <w:tcBorders>
-              <w:top w:val="single" w:sz="4" w:space="0" w:color="auto"/>
-              <w:left w:val="single" w:sz="4" w:space="0" w:color="auto"/>
-              <w:bottom w:val="single" w:sz="4" w:space="0" w:color="auto"/>
-              <w:right w:val="single" w:sz="4" w:space="0" w:color="auto"/>
-            </w:tcBorders>
-          </w:tcPr>
-          <w:p>
-            <w:pPr>
-              <w:rPr>
-                <w:sz w:val="20"/>
-                <w:szCs w:val="20"/>
-              </w:rPr>
-            </w:pPr>
-            <w:r>
-              <w:rPr>
-                <w:sz w:val="20"/>
-                <w:szCs w:val="20"/>
-              </w:rPr>
-              <w:t>TC-</w:t>
-            </w:r>
-            <w:r>
-              <w:rPr>
-                <w:sz w:val="20"/>
-                <w:szCs w:val="20"/>
-              </w:rPr>
-              <w:t>5</w:t>
-            </w:r>
-          </w:p>
-        </w:tc>
-        <w:tc>
-          <w:tcPr>
-            <w:tcW w:w="2567" w:type="pct"/>
-            <w:tcBorders>
-              <w:top w:val="single" w:sz="4" w:space="0" w:color="auto"/>
-              <w:left w:val="single" w:sz="4" w:space="0" w:color="auto"/>
-              <w:bottom w:val="single" w:sz="4" w:space="0" w:color="auto"/>
-              <w:right w:val="single" w:sz="4" w:space="0" w:color="auto"/>
-            </w:tcBorders>
-          </w:tcPr>
-          <w:p>
-            <w:pPr>
-              <w:rPr>
-                <w:sz w:val="20"/>
-                <w:szCs w:val="20"/>
-                <w:lang w:val="nl-NL"/>
-              </w:rPr>
-            </w:pPr>
-            <w:r>
-              <w:rPr>
-                <w:sz w:val="20"/>
-                <w:szCs w:val="20"/>
-                <w:lang w:val="nl-NL"/>
-              </w:rPr>
-              <w:t xml:space="preserve">Product </w:t>
-            </w:r>
-            <w:proofErr w:type="spellStart"/>
-            <w:r>
-              <w:rPr>
-                <w:sz w:val="20"/>
-                <w:szCs w:val="20"/>
-                <w:lang w:val="nl-NL"/>
-              </w:rPr>
-              <w:t>Owner</w:t>
-            </w:r>
-            <w:proofErr w:type="spellEnd"/>
-            <w:r>
-              <w:rPr>
-                <w:sz w:val="20"/>
-                <w:szCs w:val="20"/>
-                <w:lang w:val="nl-NL"/>
-              </w:rPr>
-              <w:t xml:space="preserve"> maakt een nieuw project aan met dezelfde naam</w:t>
-            </w:r>
-          </w:p>
-        </w:tc>
-        <w:tc>
-          <w:tcPr>
-            <w:tcW w:w="2027" w:type="pct"/>
-            <w:tcBorders>
-              <w:top w:val="single" w:sz="4" w:space="0" w:color="auto"/>
-              <w:left w:val="single" w:sz="4" w:space="0" w:color="auto"/>
-              <w:bottom w:val="single" w:sz="4" w:space="0" w:color="auto"/>
-              <w:right w:val="single" w:sz="4" w:space="0" w:color="auto"/>
-            </w:tcBorders>
-          </w:tcPr>
-          <w:p>
-            <w:pPr>
-              <w:rPr>
-                <w:sz w:val="20"/>
-                <w:szCs w:val="20"/>
-                <w:lang w:val="nl-NL"/>
-              </w:rPr>
-            </w:pPr>
-            <w:r>
-              <w:rPr>
-                <w:sz w:val="20"/>
-                <w:szCs w:val="20"/>
-                <w:lang w:val="nl-NL"/>
-              </w:rPr>
-              <w:t>Er wordt een error geretourneerd dat dit niet kan</w:t>
-            </w:r>
-          </w:p>
-        </w:tc>
-      </w:tr>
-      <w:tr>
-        <w:tc>
-          <w:tcPr>
-            <w:tcW w:w="406" w:type="pct"/>
-            <w:tcBorders>
-              <w:top w:val="single" w:sz="4" w:space="0" w:color="auto"/>
-              <w:left w:val="single" w:sz="4" w:space="0" w:color="auto"/>
-              <w:bottom w:val="single" w:sz="4" w:space="0" w:color="auto"/>
-              <w:right w:val="single" w:sz="4" w:space="0" w:color="auto"/>
-            </w:tcBorders>
-          </w:tcPr>
-          <w:p>
-            <w:pPr>
-              <w:rPr>
-                <w:sz w:val="20"/>
-                <w:szCs w:val="20"/>
-              </w:rPr>
-            </w:pPr>
-            <w:r>
-              <w:rPr>
-                <w:sz w:val="20"/>
-                <w:szCs w:val="20"/>
-              </w:rPr>
-              <w:t>TC-</w:t>
-            </w:r>
-            <w:r>
-              <w:rPr>
-                <w:sz w:val="20"/>
-                <w:szCs w:val="20"/>
-              </w:rPr>
-              <w:t>6</w:t>
-            </w:r>
-          </w:p>
-        </w:tc>
-        <w:tc>
-          <w:tcPr>
-            <w:tcW w:w="2567" w:type="pct"/>
-            <w:tcBorders>
-              <w:top w:val="single" w:sz="4" w:space="0" w:color="auto"/>
-              <w:left w:val="single" w:sz="4" w:space="0" w:color="auto"/>
-              <w:bottom w:val="single" w:sz="4" w:space="0" w:color="auto"/>
-              <w:right w:val="single" w:sz="4" w:space="0" w:color="auto"/>
-            </w:tcBorders>
-          </w:tcPr>
-          <w:p>
-            <w:pPr>
-              <w:rPr>
-                <w:sz w:val="20"/>
-                <w:szCs w:val="20"/>
-                <w:lang w:val="nl-NL"/>
-              </w:rPr>
-            </w:pPr>
-            <w:r>
-              <w:rPr>
-                <w:sz w:val="20"/>
-                <w:szCs w:val="20"/>
-                <w:lang w:val="nl-NL"/>
-              </w:rPr>
-              <w:t xml:space="preserve">Product </w:t>
-            </w:r>
-            <w:proofErr w:type="spellStart"/>
-            <w:r>
-              <w:rPr>
-                <w:sz w:val="20"/>
-                <w:szCs w:val="20"/>
-                <w:lang w:val="nl-NL"/>
-              </w:rPr>
-              <w:t>Owner</w:t>
-            </w:r>
-            <w:proofErr w:type="spellEnd"/>
-            <w:r>
-              <w:rPr>
-                <w:sz w:val="20"/>
-                <w:szCs w:val="20"/>
-                <w:lang w:val="nl-NL"/>
-              </w:rPr>
-              <w:t xml:space="preserve"> </w:t>
-            </w:r>
-            <w:r>
-              <w:rPr>
-                <w:sz w:val="20"/>
-                <w:szCs w:val="20"/>
-                <w:lang w:val="nl-NL"/>
-              </w:rPr>
-              <w:t>maakt een project aan, waarvan de projectnaam meer dan 50 karakters bevat</w:t>
-            </w:r>
-          </w:p>
-        </w:tc>
-        <w:tc>
-          <w:tcPr>
-            <w:tcW w:w="2027" w:type="pct"/>
-            <w:tcBorders>
-              <w:top w:val="single" w:sz="4" w:space="0" w:color="auto"/>
-              <w:left w:val="single" w:sz="4" w:space="0" w:color="auto"/>
-              <w:bottom w:val="single" w:sz="4" w:space="0" w:color="auto"/>
-              <w:right w:val="single" w:sz="4" w:space="0" w:color="auto"/>
-            </w:tcBorders>
-          </w:tcPr>
-          <w:p>
-            <w:pPr>
-              <w:rPr>
-                <w:sz w:val="20"/>
-                <w:szCs w:val="20"/>
-                <w:lang w:val="nl-NL"/>
-              </w:rPr>
-            </w:pPr>
-            <w:r>
-              <w:rPr>
-                <w:sz w:val="20"/>
-                <w:szCs w:val="20"/>
-                <w:lang w:val="nl-NL"/>
-              </w:rPr>
-              <w:t>Er wordt een error geretourneerd dat de project naam niet langer dan 50 karakters mag bevatten</w:t>
-            </w:r>
-          </w:p>
-        </w:tc>
-      </w:tr>
-      <w:tr>
-        <w:tc>
-          <w:tcPr>
-            <w:tcW w:w="406" w:type="pct"/>
-            <w:tcBorders>
-              <w:top w:val="single" w:sz="4" w:space="0" w:color="auto"/>
-              <w:left w:val="single" w:sz="4" w:space="0" w:color="auto"/>
-              <w:bottom w:val="single" w:sz="4" w:space="0" w:color="auto"/>
-              <w:right w:val="single" w:sz="4" w:space="0" w:color="auto"/>
-            </w:tcBorders>
-          </w:tcPr>
-          <w:p>
-            <w:pPr>
-              <w:rPr>
-                <w:sz w:val="20"/>
-                <w:szCs w:val="20"/>
-              </w:rPr>
-            </w:pPr>
-            <w:r>
-              <w:rPr>
-                <w:sz w:val="20"/>
-                <w:szCs w:val="20"/>
-              </w:rPr>
-              <w:t>TC-</w:t>
-            </w:r>
-            <w:r>
-              <w:rPr>
-                <w:sz w:val="20"/>
-                <w:szCs w:val="20"/>
-              </w:rPr>
-              <w:t>7</w:t>
-            </w:r>
-          </w:p>
-        </w:tc>
-        <w:tc>
-          <w:tcPr>
-            <w:tcW w:w="2567" w:type="pct"/>
-            <w:tcBorders>
-              <w:top w:val="single" w:sz="4" w:space="0" w:color="auto"/>
-              <w:left w:val="single" w:sz="4" w:space="0" w:color="auto"/>
-              <w:bottom w:val="single" w:sz="4" w:space="0" w:color="auto"/>
-              <w:right w:val="single" w:sz="4" w:space="0" w:color="auto"/>
-            </w:tcBorders>
-          </w:tcPr>
-          <w:p>
-            <w:pPr>
-              <w:rPr>
-                <w:sz w:val="20"/>
-                <w:szCs w:val="20"/>
-                <w:lang w:val="nl-NL"/>
-              </w:rPr>
-            </w:pPr>
-            <w:r>
-              <w:rPr>
-                <w:sz w:val="20"/>
-                <w:szCs w:val="20"/>
-                <w:lang w:val="nl-NL"/>
-              </w:rPr>
-              <w:t xml:space="preserve">Product </w:t>
-            </w:r>
-            <w:proofErr w:type="spellStart"/>
-            <w:r>
-              <w:rPr>
-                <w:sz w:val="20"/>
-                <w:szCs w:val="20"/>
-                <w:lang w:val="nl-NL"/>
-              </w:rPr>
-              <w:t>Owner</w:t>
-            </w:r>
-            <w:proofErr w:type="spellEnd"/>
-            <w:r>
-              <w:rPr>
-                <w:sz w:val="20"/>
-                <w:szCs w:val="20"/>
-                <w:lang w:val="nl-NL"/>
-              </w:rPr>
-              <w:t xml:space="preserve"> </w:t>
-            </w:r>
-            <w:r>
-              <w:rPr>
-                <w:sz w:val="20"/>
-                <w:szCs w:val="20"/>
-                <w:lang w:val="nl-NL"/>
-              </w:rPr>
-              <w:t>maakt een project aan maar laat tijdens het initiëren de projectnaam leeg</w:t>
-            </w:r>
-          </w:p>
-        </w:tc>
-        <w:tc>
-          <w:tcPr>
-            <w:tcW w:w="2027" w:type="pct"/>
-            <w:tcBorders>
-              <w:top w:val="single" w:sz="4" w:space="0" w:color="auto"/>
-              <w:left w:val="single" w:sz="4" w:space="0" w:color="auto"/>
-              <w:bottom w:val="single" w:sz="4" w:space="0" w:color="auto"/>
-              <w:right w:val="single" w:sz="4" w:space="0" w:color="auto"/>
-            </w:tcBorders>
-          </w:tcPr>
-          <w:p>
-            <w:pPr>
-              <w:rPr>
-                <w:sz w:val="20"/>
-                <w:szCs w:val="20"/>
-                <w:lang w:val="nl-NL"/>
-              </w:rPr>
-            </w:pPr>
-            <w:r>
-              <w:rPr>
-                <w:sz w:val="20"/>
-                <w:szCs w:val="20"/>
-                <w:lang w:val="nl-NL"/>
-              </w:rPr>
-              <w:t>Er wordt een error geretourneerd dat de naam niet leeg mag zijn</w:t>
-            </w:r>
-          </w:p>
-        </w:tc>
-      </w:tr>
-      <w:tr>
-        <w:tc>
-          <w:tcPr>
-            <w:tcW w:w="406" w:type="pct"/>
-            <w:tcBorders>
-              <w:top w:val="single" w:sz="4" w:space="0" w:color="auto"/>
-              <w:left w:val="single" w:sz="4" w:space="0" w:color="auto"/>
-              <w:bottom w:val="single" w:sz="4" w:space="0" w:color="auto"/>
-              <w:right w:val="single" w:sz="4" w:space="0" w:color="auto"/>
-            </w:tcBorders>
-          </w:tcPr>
-          <w:p>
-            <w:pPr>
-              <w:rPr>
-                <w:sz w:val="20"/>
-                <w:szCs w:val="20"/>
-              </w:rPr>
-            </w:pPr>
-            <w:r>
-              <w:rPr>
-                <w:sz w:val="20"/>
-                <w:szCs w:val="20"/>
-              </w:rPr>
-              <w:t>TC-</w:t>
-            </w:r>
-            <w:r>
-              <w:rPr>
-                <w:sz w:val="20"/>
-                <w:szCs w:val="20"/>
-              </w:rPr>
-              <w:t>8</w:t>
-            </w:r>
-          </w:p>
-        </w:tc>
-        <w:tc>
-          <w:tcPr>
-            <w:tcW w:w="2567" w:type="pct"/>
-            <w:tcBorders>
-              <w:top w:val="single" w:sz="4" w:space="0" w:color="auto"/>
-              <w:left w:val="single" w:sz="4" w:space="0" w:color="auto"/>
-              <w:bottom w:val="single" w:sz="4" w:space="0" w:color="auto"/>
-              <w:right w:val="single" w:sz="4" w:space="0" w:color="auto"/>
-            </w:tcBorders>
-          </w:tcPr>
-          <w:p>
-            <w:pPr>
-              <w:rPr>
-                <w:sz w:val="20"/>
-                <w:szCs w:val="20"/>
-                <w:lang w:val="nl-NL"/>
-              </w:rPr>
-            </w:pPr>
-            <w:r>
-              <w:rPr>
-                <w:sz w:val="20"/>
-                <w:szCs w:val="20"/>
-                <w:lang w:val="nl-NL"/>
-              </w:rPr>
-              <w:t xml:space="preserve">Product </w:t>
-            </w:r>
-            <w:proofErr w:type="spellStart"/>
-            <w:r>
-              <w:rPr>
-                <w:sz w:val="20"/>
-                <w:szCs w:val="20"/>
-                <w:lang w:val="nl-NL"/>
-              </w:rPr>
-              <w:t>Owner</w:t>
-            </w:r>
-            <w:proofErr w:type="spellEnd"/>
-            <w:r>
-              <w:rPr>
-                <w:sz w:val="20"/>
-                <w:szCs w:val="20"/>
-                <w:lang w:val="nl-NL"/>
-              </w:rPr>
-              <w:t xml:space="preserve"> maakt een project aan, waarvan de project naam minder dan 5 karakters bevat</w:t>
-            </w:r>
-          </w:p>
-        </w:tc>
-        <w:tc>
-          <w:tcPr>
-            <w:tcW w:w="2027" w:type="pct"/>
-            <w:tcBorders>
-              <w:top w:val="single" w:sz="4" w:space="0" w:color="auto"/>
-              <w:left w:val="single" w:sz="4" w:space="0" w:color="auto"/>
-              <w:bottom w:val="single" w:sz="4" w:space="0" w:color="auto"/>
-              <w:right w:val="single" w:sz="4" w:space="0" w:color="auto"/>
-            </w:tcBorders>
-          </w:tcPr>
-          <w:p>
-            <w:pPr>
-              <w:rPr>
-                <w:sz w:val="20"/>
-                <w:szCs w:val="20"/>
-                <w:lang w:val="nl-NL"/>
-              </w:rPr>
-            </w:pPr>
-            <w:r>
-              <w:rPr>
-                <w:sz w:val="20"/>
-                <w:szCs w:val="20"/>
-                <w:lang w:val="nl-NL"/>
-              </w:rPr>
-              <w:t>Er wordt een error geretourneerd dat de naam minimaal 5 karakters moet bevatten</w:t>
-            </w:r>
-          </w:p>
-        </w:tc>
-      </w:tr>
-      <w:tr>
-        <w:tc>
-          <w:tcPr>
-            <w:tcW w:w="406" w:type="pct"/>
-            <w:tcBorders>
-              <w:top w:val="single" w:sz="4" w:space="0" w:color="auto"/>
-              <w:left w:val="single" w:sz="4" w:space="0" w:color="auto"/>
-              <w:bottom w:val="single" w:sz="4" w:space="0" w:color="auto"/>
-              <w:right w:val="single" w:sz="4" w:space="0" w:color="auto"/>
-            </w:tcBorders>
-            <w:shd w:val="clear" w:color="auto" w:fill="A6A6A6" w:themeFill="background1" w:themeFillShade="A6"/>
-          </w:tcPr>
-          <w:p>
-            <w:pPr>
-              <w:rPr>
-                <w:sz w:val="20"/>
-                <w:szCs w:val="20"/>
-              </w:rPr>
-            </w:pPr>
-          </w:p>
-        </w:tc>
-        <w:tc>
-          <w:tcPr>
-            <w:tcW w:w="2567" w:type="pct"/>
-            <w:tcBorders>
-              <w:top w:val="single" w:sz="4" w:space="0" w:color="auto"/>
-              <w:left w:val="single" w:sz="4" w:space="0" w:color="auto"/>
-              <w:bottom w:val="single" w:sz="4" w:space="0" w:color="auto"/>
-              <w:right w:val="single" w:sz="4" w:space="0" w:color="auto"/>
-            </w:tcBorders>
-            <w:shd w:val="clear" w:color="auto" w:fill="A6A6A6" w:themeFill="background1" w:themeFillShade="A6"/>
-          </w:tcPr>
-          <w:p>
-            <w:pPr>
-              <w:rPr>
-                <w:sz w:val="20"/>
-                <w:szCs w:val="20"/>
-                <w:lang w:val="nl-NL"/>
-              </w:rPr>
-            </w:pPr>
-          </w:p>
-        </w:tc>
-        <w:tc>
-          <w:tcPr>
-            <w:tcW w:w="2027" w:type="pct"/>
-            <w:tcBorders>
-              <w:top w:val="single" w:sz="4" w:space="0" w:color="auto"/>
-              <w:left w:val="single" w:sz="4" w:space="0" w:color="auto"/>
-              <w:bottom w:val="single" w:sz="4" w:space="0" w:color="auto"/>
-              <w:right w:val="single" w:sz="4" w:space="0" w:color="auto"/>
-            </w:tcBorders>
-            <w:shd w:val="clear" w:color="auto" w:fill="A6A6A6" w:themeFill="background1" w:themeFillShade="A6"/>
-          </w:tcPr>
-          <w:p>
-            <w:pPr>
-              <w:rPr>
-                <w:sz w:val="20"/>
-                <w:szCs w:val="20"/>
-                <w:lang w:val="nl-NL"/>
-              </w:rPr>
-            </w:pPr>
-          </w:p>
-        </w:tc>
-      </w:tr>
-      <w:tr>
-        <w:tc>
-          <w:tcPr>
-            <w:tcW w:w="406" w:type="pct"/>
-            <w:tcBorders>
-              <w:top w:val="single" w:sz="4" w:space="0" w:color="auto"/>
-              <w:left w:val="single" w:sz="4" w:space="0" w:color="auto"/>
-              <w:bottom w:val="single" w:sz="4" w:space="0" w:color="auto"/>
-              <w:right w:val="single" w:sz="4" w:space="0" w:color="auto"/>
-            </w:tcBorders>
-          </w:tcPr>
-          <w:p>
-            <w:pPr>
-              <w:rPr>
-                <w:sz w:val="20"/>
-                <w:szCs w:val="20"/>
-              </w:rPr>
-            </w:pPr>
-            <w:r>
-              <w:rPr>
-                <w:sz w:val="20"/>
-                <w:szCs w:val="20"/>
-              </w:rPr>
-              <w:t>TC-</w:t>
-            </w:r>
-            <w:r>
-              <w:rPr>
-                <w:sz w:val="20"/>
-                <w:szCs w:val="20"/>
-              </w:rPr>
-              <w:t>9</w:t>
-            </w:r>
-          </w:p>
-        </w:tc>
-        <w:tc>
-          <w:tcPr>
-            <w:tcW w:w="2567" w:type="pct"/>
-            <w:tcBorders>
-              <w:top w:val="single" w:sz="4" w:space="0" w:color="auto"/>
-              <w:left w:val="single" w:sz="4" w:space="0" w:color="auto"/>
-              <w:bottom w:val="single" w:sz="4" w:space="0" w:color="auto"/>
-              <w:right w:val="single" w:sz="4" w:space="0" w:color="auto"/>
-            </w:tcBorders>
-          </w:tcPr>
-          <w:p>
-            <w:pPr>
-              <w:rPr>
-                <w:sz w:val="20"/>
-                <w:szCs w:val="20"/>
-                <w:lang w:val="nl-NL"/>
-              </w:rPr>
-            </w:pPr>
-            <w:r>
-              <w:rPr>
-                <w:sz w:val="20"/>
-                <w:szCs w:val="20"/>
-                <w:lang w:val="nl-NL"/>
-              </w:rPr>
-              <w:t xml:space="preserve">Product </w:t>
-            </w:r>
-            <w:proofErr w:type="spellStart"/>
-            <w:r>
-              <w:rPr>
-                <w:sz w:val="20"/>
-                <w:szCs w:val="20"/>
-                <w:lang w:val="nl-NL"/>
-              </w:rPr>
-              <w:t>Owner</w:t>
-            </w:r>
-            <w:proofErr w:type="spellEnd"/>
-            <w:r>
-              <w:rPr>
-                <w:sz w:val="20"/>
-                <w:szCs w:val="20"/>
-                <w:lang w:val="nl-NL"/>
-              </w:rPr>
-              <w:t xml:space="preserve"> </w:t>
-            </w:r>
-            <w:r>
-              <w:rPr>
-                <w:sz w:val="20"/>
-                <w:szCs w:val="20"/>
-                <w:lang w:val="nl-NL"/>
-              </w:rPr>
-              <w:t>maakt een project aan met de naam “</w:t>
-            </w:r>
-            <w:proofErr w:type="spellStart"/>
-            <w:r>
-              <w:rPr>
-                <w:sz w:val="20"/>
-                <w:szCs w:val="20"/>
-                <w:lang w:val="nl-NL"/>
-              </w:rPr>
-              <w:t>Testing</w:t>
-            </w:r>
-            <w:proofErr w:type="spellEnd"/>
-            <w:r>
-              <w:rPr>
-                <w:sz w:val="20"/>
-                <w:szCs w:val="20"/>
-                <w:lang w:val="nl-NL"/>
-              </w:rPr>
-              <w:t xml:space="preserve"> </w:t>
-            </w:r>
-            <w:proofErr w:type="spellStart"/>
-            <w:r>
-              <w:rPr>
-                <w:sz w:val="20"/>
-                <w:szCs w:val="20"/>
-                <w:lang w:val="nl-NL"/>
-              </w:rPr>
-              <w:t>Devops</w:t>
-            </w:r>
-            <w:proofErr w:type="spellEnd"/>
-            <w:r>
-              <w:rPr>
-                <w:sz w:val="20"/>
-                <w:szCs w:val="20"/>
-                <w:lang w:val="nl-NL"/>
-              </w:rPr>
-              <w:t xml:space="preserve">”, maar voeg nog geen Product </w:t>
-            </w:r>
-            <w:proofErr w:type="spellStart"/>
-            <w:r>
-              <w:rPr>
-                <w:sz w:val="20"/>
-                <w:szCs w:val="20"/>
-                <w:lang w:val="nl-NL"/>
-              </w:rPr>
-              <w:t>Owner</w:t>
-            </w:r>
-            <w:proofErr w:type="spellEnd"/>
-            <w:r>
-              <w:rPr>
-                <w:sz w:val="20"/>
-                <w:szCs w:val="20"/>
-                <w:lang w:val="nl-NL"/>
-              </w:rPr>
-              <w:t xml:space="preserve"> toe </w:t>
-            </w:r>
-          </w:p>
-        </w:tc>
-        <w:tc>
-          <w:tcPr>
-            <w:tcW w:w="2027" w:type="pct"/>
-            <w:tcBorders>
-              <w:top w:val="single" w:sz="4" w:space="0" w:color="auto"/>
-              <w:left w:val="single" w:sz="4" w:space="0" w:color="auto"/>
-              <w:bottom w:val="single" w:sz="4" w:space="0" w:color="auto"/>
-              <w:right w:val="single" w:sz="4" w:space="0" w:color="auto"/>
-            </w:tcBorders>
-          </w:tcPr>
-          <w:p>
-            <w:pPr>
-              <w:rPr>
-                <w:sz w:val="20"/>
-                <w:szCs w:val="20"/>
-                <w:lang w:val="nl-NL"/>
-              </w:rPr>
-            </w:pPr>
-            <w:r>
-              <w:rPr>
-                <w:sz w:val="20"/>
-                <w:szCs w:val="20"/>
-                <w:lang w:val="nl-NL"/>
-              </w:rPr>
-              <w:t xml:space="preserve">Het object van het project bevat nog geen product </w:t>
-            </w:r>
-            <w:proofErr w:type="spellStart"/>
-            <w:r>
-              <w:rPr>
-                <w:sz w:val="20"/>
-                <w:szCs w:val="20"/>
-                <w:lang w:val="nl-NL"/>
-              </w:rPr>
-              <w:t>owner</w:t>
-            </w:r>
-            <w:proofErr w:type="spellEnd"/>
-          </w:p>
-        </w:tc>
-      </w:tr>
-      <w:tr>
-        <w:tc>
-          <w:tcPr>
-            <w:tcW w:w="406" w:type="pct"/>
-            <w:tcBorders>
-              <w:top w:val="single" w:sz="4" w:space="0" w:color="auto"/>
-              <w:left w:val="single" w:sz="4" w:space="0" w:color="auto"/>
-              <w:bottom w:val="single" w:sz="4" w:space="0" w:color="auto"/>
-              <w:right w:val="single" w:sz="4" w:space="0" w:color="auto"/>
-            </w:tcBorders>
-          </w:tcPr>
-          <w:p>
-            <w:pPr>
-              <w:rPr>
-                <w:sz w:val="20"/>
-                <w:szCs w:val="20"/>
-              </w:rPr>
-            </w:pPr>
-            <w:r>
-              <w:rPr>
-                <w:sz w:val="20"/>
-                <w:szCs w:val="20"/>
-              </w:rPr>
-              <w:t>TC-</w:t>
-            </w:r>
-            <w:r>
-              <w:rPr>
-                <w:sz w:val="20"/>
-                <w:szCs w:val="20"/>
-              </w:rPr>
-              <w:t>10</w:t>
-            </w:r>
-          </w:p>
-        </w:tc>
-        <w:tc>
-          <w:tcPr>
-            <w:tcW w:w="2567" w:type="pct"/>
-            <w:tcBorders>
-              <w:top w:val="single" w:sz="4" w:space="0" w:color="auto"/>
-              <w:left w:val="single" w:sz="4" w:space="0" w:color="auto"/>
-              <w:bottom w:val="single" w:sz="4" w:space="0" w:color="auto"/>
-              <w:right w:val="single" w:sz="4" w:space="0" w:color="auto"/>
-            </w:tcBorders>
-          </w:tcPr>
-          <w:p>
-            <w:pPr>
-              <w:rPr>
-                <w:sz w:val="20"/>
-                <w:szCs w:val="20"/>
-                <w:lang w:val="nl-NL"/>
-              </w:rPr>
-            </w:pPr>
-            <w:r>
-              <w:rPr>
-                <w:sz w:val="20"/>
-                <w:szCs w:val="20"/>
-                <w:lang w:val="nl-NL"/>
-              </w:rPr>
-              <w:t xml:space="preserve">Product </w:t>
-            </w:r>
-            <w:proofErr w:type="spellStart"/>
-            <w:r>
-              <w:rPr>
-                <w:sz w:val="20"/>
-                <w:szCs w:val="20"/>
-                <w:lang w:val="nl-NL"/>
-              </w:rPr>
-              <w:t>Owner</w:t>
-            </w:r>
-            <w:proofErr w:type="spellEnd"/>
-            <w:r>
-              <w:rPr>
-                <w:sz w:val="20"/>
-                <w:szCs w:val="20"/>
-                <w:lang w:val="nl-NL"/>
-              </w:rPr>
-              <w:t xml:space="preserve"> </w:t>
-            </w:r>
-            <w:r>
-              <w:rPr>
-                <w:sz w:val="20"/>
-                <w:szCs w:val="20"/>
-                <w:lang w:val="nl-NL"/>
-              </w:rPr>
-              <w:t xml:space="preserve">roept de </w:t>
-            </w:r>
-            <w:proofErr w:type="spellStart"/>
-            <w:r>
-              <w:rPr>
-                <w:sz w:val="20"/>
-                <w:szCs w:val="20"/>
-                <w:lang w:val="nl-NL"/>
-              </w:rPr>
-              <w:t>setProductOwner</w:t>
-            </w:r>
-            <w:proofErr w:type="spellEnd"/>
-            <w:r>
-              <w:rPr>
-                <w:sz w:val="20"/>
-                <w:szCs w:val="20"/>
-                <w:lang w:val="nl-NL"/>
-              </w:rPr>
-              <w:t xml:space="preserve">(user) methode aan om de product </w:t>
-            </w:r>
-            <w:proofErr w:type="spellStart"/>
-            <w:r>
-              <w:rPr>
-                <w:sz w:val="20"/>
-                <w:szCs w:val="20"/>
-                <w:lang w:val="nl-NL"/>
-              </w:rPr>
-              <w:t>owner</w:t>
-            </w:r>
-            <w:proofErr w:type="spellEnd"/>
-            <w:r>
-              <w:rPr>
-                <w:sz w:val="20"/>
-                <w:szCs w:val="20"/>
-                <w:lang w:val="nl-NL"/>
-              </w:rPr>
-              <w:t xml:space="preserve"> toe te voegen aan het project</w:t>
-            </w:r>
-          </w:p>
-        </w:tc>
-        <w:tc>
-          <w:tcPr>
-            <w:tcW w:w="2027" w:type="pct"/>
-            <w:tcBorders>
-              <w:top w:val="single" w:sz="4" w:space="0" w:color="auto"/>
-              <w:left w:val="single" w:sz="4" w:space="0" w:color="auto"/>
-              <w:bottom w:val="single" w:sz="4" w:space="0" w:color="auto"/>
-              <w:right w:val="single" w:sz="4" w:space="0" w:color="auto"/>
-            </w:tcBorders>
-          </w:tcPr>
-          <w:p>
-            <w:pPr>
-              <w:rPr>
-                <w:sz w:val="20"/>
-                <w:szCs w:val="20"/>
-                <w:lang w:val="nl-NL"/>
-              </w:rPr>
-            </w:pPr>
-            <w:r>
-              <w:rPr>
-                <w:sz w:val="20"/>
-                <w:szCs w:val="20"/>
-                <w:lang w:val="nl-NL"/>
-              </w:rPr>
-              <w:t xml:space="preserve">Het project bevat nu de gedefinieerde product </w:t>
-            </w:r>
-            <w:proofErr w:type="spellStart"/>
-            <w:r>
-              <w:rPr>
-                <w:sz w:val="20"/>
-                <w:szCs w:val="20"/>
-                <w:lang w:val="nl-NL"/>
-              </w:rPr>
-              <w:t>owner</w:t>
-            </w:r>
-            <w:proofErr w:type="spellEnd"/>
-          </w:p>
-        </w:tc>
-      </w:tr>
-      <w:tr>
-        <w:tc>
-          <w:tcPr>
-            <w:tcW w:w="406" w:type="pct"/>
-            <w:tcBorders>
-              <w:top w:val="single" w:sz="4" w:space="0" w:color="auto"/>
-              <w:left w:val="single" w:sz="4" w:space="0" w:color="auto"/>
-              <w:bottom w:val="single" w:sz="4" w:space="0" w:color="auto"/>
-              <w:right w:val="single" w:sz="4" w:space="0" w:color="auto"/>
-            </w:tcBorders>
-          </w:tcPr>
-          <w:p>
-            <w:pPr>
-              <w:rPr>
-                <w:sz w:val="20"/>
-                <w:szCs w:val="20"/>
-              </w:rPr>
-            </w:pPr>
-            <w:r>
-              <w:rPr>
-                <w:sz w:val="20"/>
-                <w:szCs w:val="20"/>
-              </w:rPr>
-              <w:t>TC-1</w:t>
-            </w:r>
-            <w:r>
-              <w:rPr>
-                <w:sz w:val="20"/>
-                <w:szCs w:val="20"/>
-              </w:rPr>
-              <w:t>1</w:t>
-            </w:r>
-          </w:p>
-        </w:tc>
-        <w:tc>
-          <w:tcPr>
-            <w:tcW w:w="2567" w:type="pct"/>
-            <w:tcBorders>
-              <w:top w:val="single" w:sz="4" w:space="0" w:color="auto"/>
-              <w:left w:val="single" w:sz="4" w:space="0" w:color="auto"/>
-              <w:bottom w:val="single" w:sz="4" w:space="0" w:color="auto"/>
-              <w:right w:val="single" w:sz="4" w:space="0" w:color="auto"/>
-            </w:tcBorders>
-          </w:tcPr>
-          <w:p>
-            <w:pPr>
-              <w:rPr>
-                <w:sz w:val="20"/>
-                <w:szCs w:val="20"/>
-                <w:lang w:val="nl-NL"/>
-              </w:rPr>
-            </w:pPr>
-            <w:r>
-              <w:rPr>
-                <w:sz w:val="20"/>
-                <w:szCs w:val="20"/>
-                <w:lang w:val="nl-NL"/>
-              </w:rPr>
-              <w:t xml:space="preserve">Product </w:t>
-            </w:r>
-            <w:proofErr w:type="spellStart"/>
-            <w:r>
-              <w:rPr>
-                <w:sz w:val="20"/>
-                <w:szCs w:val="20"/>
-                <w:lang w:val="nl-NL"/>
-              </w:rPr>
-              <w:t>Owner</w:t>
-            </w:r>
-            <w:proofErr w:type="spellEnd"/>
-            <w:r>
-              <w:rPr>
-                <w:sz w:val="20"/>
-                <w:szCs w:val="20"/>
-                <w:lang w:val="nl-NL"/>
-              </w:rPr>
-              <w:t xml:space="preserve"> </w:t>
-            </w:r>
-            <w:r>
-              <w:rPr>
-                <w:sz w:val="20"/>
-                <w:szCs w:val="20"/>
-                <w:lang w:val="nl-NL"/>
-              </w:rPr>
-              <w:t xml:space="preserve">roept </w:t>
-            </w:r>
-            <w:r>
-              <w:rPr>
-                <w:sz w:val="20"/>
-                <w:szCs w:val="20"/>
-                <w:lang w:val="nl-NL"/>
-              </w:rPr>
-              <w:t xml:space="preserve">de </w:t>
-            </w:r>
-            <w:proofErr w:type="spellStart"/>
-            <w:r>
-              <w:rPr>
-                <w:sz w:val="20"/>
-                <w:szCs w:val="20"/>
-                <w:lang w:val="nl-NL"/>
-              </w:rPr>
-              <w:t>addTeam</w:t>
-            </w:r>
-            <w:proofErr w:type="spellEnd"/>
-            <w:r>
-              <w:rPr>
-                <w:sz w:val="20"/>
-                <w:szCs w:val="20"/>
-                <w:lang w:val="nl-NL"/>
-              </w:rPr>
-              <w:t>(team) methode aan om een team toe te voegen aan het project</w:t>
-            </w:r>
-          </w:p>
-        </w:tc>
-        <w:tc>
-          <w:tcPr>
-            <w:tcW w:w="2027" w:type="pct"/>
-            <w:tcBorders>
-              <w:top w:val="single" w:sz="4" w:space="0" w:color="auto"/>
-              <w:left w:val="single" w:sz="4" w:space="0" w:color="auto"/>
-              <w:bottom w:val="single" w:sz="4" w:space="0" w:color="auto"/>
-              <w:right w:val="single" w:sz="4" w:space="0" w:color="auto"/>
-            </w:tcBorders>
-          </w:tcPr>
-          <w:p>
-            <w:pPr>
-              <w:rPr>
-                <w:sz w:val="20"/>
-                <w:szCs w:val="20"/>
-                <w:lang w:val="nl-NL"/>
-              </w:rPr>
-            </w:pPr>
-            <w:r>
-              <w:rPr>
-                <w:sz w:val="20"/>
-                <w:szCs w:val="20"/>
-                <w:lang w:val="nl-NL"/>
-              </w:rPr>
-              <w:t>Het project bevat nu een gedefinieerd team</w:t>
-            </w:r>
-          </w:p>
-        </w:tc>
-      </w:tr>
-      <w:tr>
-        <w:tc>
-          <w:tcPr>
-            <w:tcW w:w="406" w:type="pct"/>
-            <w:tcBorders>
-              <w:top w:val="single" w:sz="4" w:space="0" w:color="auto"/>
-              <w:left w:val="single" w:sz="4" w:space="0" w:color="auto"/>
-              <w:bottom w:val="single" w:sz="4" w:space="0" w:color="auto"/>
-              <w:right w:val="single" w:sz="4" w:space="0" w:color="auto"/>
-            </w:tcBorders>
-          </w:tcPr>
-          <w:p>
-            <w:pPr>
-              <w:rPr>
-                <w:sz w:val="20"/>
-                <w:szCs w:val="20"/>
-              </w:rPr>
-            </w:pPr>
-            <w:r>
-              <w:rPr>
-                <w:sz w:val="20"/>
-                <w:szCs w:val="20"/>
-              </w:rPr>
-              <w:t>TC-1</w:t>
-            </w:r>
-            <w:r>
-              <w:rPr>
-                <w:sz w:val="20"/>
-                <w:szCs w:val="20"/>
-              </w:rPr>
-              <w:t>2</w:t>
-            </w:r>
-          </w:p>
-        </w:tc>
-        <w:tc>
-          <w:tcPr>
-            <w:tcW w:w="2567" w:type="pct"/>
-            <w:tcBorders>
-              <w:top w:val="single" w:sz="4" w:space="0" w:color="auto"/>
-              <w:left w:val="single" w:sz="4" w:space="0" w:color="auto"/>
-              <w:bottom w:val="single" w:sz="4" w:space="0" w:color="auto"/>
-              <w:right w:val="single" w:sz="4" w:space="0" w:color="auto"/>
-            </w:tcBorders>
-          </w:tcPr>
-          <w:p>
-            <w:pPr>
-              <w:rPr>
-                <w:sz w:val="20"/>
-                <w:szCs w:val="20"/>
-                <w:lang w:val="nl-NL"/>
-              </w:rPr>
-            </w:pPr>
-            <w:r>
-              <w:rPr>
-                <w:sz w:val="20"/>
-                <w:szCs w:val="20"/>
-                <w:lang w:val="nl-NL"/>
-              </w:rPr>
-              <w:t xml:space="preserve">Product </w:t>
-            </w:r>
-            <w:proofErr w:type="spellStart"/>
-            <w:r>
-              <w:rPr>
-                <w:sz w:val="20"/>
-                <w:szCs w:val="20"/>
-                <w:lang w:val="nl-NL"/>
-              </w:rPr>
-              <w:t>Owner</w:t>
-            </w:r>
-            <w:proofErr w:type="spellEnd"/>
-            <w:r>
-              <w:rPr>
-                <w:sz w:val="20"/>
-                <w:szCs w:val="20"/>
-                <w:lang w:val="nl-NL"/>
-              </w:rPr>
-              <w:t xml:space="preserve"> roept de </w:t>
-            </w:r>
-            <w:proofErr w:type="spellStart"/>
-            <w:r>
-              <w:rPr>
-                <w:sz w:val="20"/>
-                <w:szCs w:val="20"/>
-                <w:lang w:val="nl-NL"/>
-              </w:rPr>
-              <w:t>addSprint</w:t>
-            </w:r>
-            <w:proofErr w:type="spellEnd"/>
-            <w:r>
-              <w:rPr>
-                <w:sz w:val="20"/>
-                <w:szCs w:val="20"/>
-                <w:lang w:val="nl-NL"/>
-              </w:rPr>
-              <w:t>(</w:t>
-            </w:r>
-            <w:r>
-              <w:rPr>
-                <w:sz w:val="20"/>
-                <w:szCs w:val="20"/>
-                <w:lang w:val="nl-NL"/>
-              </w:rPr>
-              <w:t>sprint</w:t>
-            </w:r>
-            <w:r>
-              <w:rPr>
-                <w:sz w:val="20"/>
-                <w:szCs w:val="20"/>
-                <w:lang w:val="nl-NL"/>
-              </w:rPr>
-              <w:t xml:space="preserve">) methode aan om een </w:t>
-            </w:r>
-            <w:r>
-              <w:rPr>
-                <w:sz w:val="20"/>
-                <w:szCs w:val="20"/>
-                <w:lang w:val="nl-NL"/>
-              </w:rPr>
-              <w:t>sprint</w:t>
-            </w:r>
-            <w:r>
-              <w:rPr>
-                <w:sz w:val="20"/>
-                <w:szCs w:val="20"/>
-                <w:lang w:val="nl-NL"/>
-              </w:rPr>
-              <w:t xml:space="preserve"> toe te voegen aan het project</w:t>
-            </w:r>
-          </w:p>
-        </w:tc>
-        <w:tc>
-          <w:tcPr>
-            <w:tcW w:w="2027" w:type="pct"/>
-            <w:tcBorders>
-              <w:top w:val="single" w:sz="4" w:space="0" w:color="auto"/>
-              <w:left w:val="single" w:sz="4" w:space="0" w:color="auto"/>
-              <w:bottom w:val="single" w:sz="4" w:space="0" w:color="auto"/>
-              <w:right w:val="single" w:sz="4" w:space="0" w:color="auto"/>
-            </w:tcBorders>
-          </w:tcPr>
-          <w:p>
-            <w:pPr>
-              <w:rPr>
-                <w:sz w:val="20"/>
-                <w:szCs w:val="20"/>
-                <w:lang w:val="nl-NL"/>
-              </w:rPr>
-            </w:pPr>
-            <w:r>
-              <w:rPr>
-                <w:sz w:val="20"/>
-                <w:szCs w:val="20"/>
-                <w:lang w:val="nl-NL"/>
-              </w:rPr>
-              <w:t xml:space="preserve">Het project bevat nu een gedefinieerd </w:t>
-            </w:r>
-            <w:r>
-              <w:rPr>
-                <w:sz w:val="20"/>
-                <w:szCs w:val="20"/>
-                <w:lang w:val="nl-NL"/>
-              </w:rPr>
-              <w:t>sprint</w:t>
+            <w:shd w:val="clear" w:color="auto" w:fill="auto"/>
+          </w:tcPr>
+          <w:p>
+            <w:pPr>
+              <w:rPr>
+                <w:sz w:val="20"/>
+                <w:szCs w:val="20"/>
+                <w:lang w:val="nl-NL"/>
+              </w:rPr>
+            </w:pPr>
+            <w:r>
+              <w:rPr>
+                <w:sz w:val="20"/>
+                <w:szCs w:val="20"/>
+                <w:lang w:val="nl-NL"/>
+              </w:rPr>
+              <w:t>Het project bevat nu een gedefinieerd sprint</w:t>
             </w:r>
           </w:p>
         </w:tc>
       </w:tr>
     </w:tbl>
+    <w:p>
+      <w:pPr>
+        <w:rPr>
+          <w:lang w:val="nl-NL"/>
+        </w:rPr>
+      </w:pPr>
+    </w:p>
     <w:p>
       <w:pPr>
         <w:rPr>
@@ -1907,6 +639,7 @@
               <w:bottom w:val="single" w:sz="4" w:space="0" w:color="auto"/>
               <w:right w:val="single" w:sz="4" w:space="0" w:color="auto"/>
             </w:tcBorders>
+            <w:shd w:val="clear" w:color="auto" w:fill="C5E0B3" w:themeFill="accent6" w:themeFillTint="66"/>
           </w:tcPr>
           <w:p>
             <w:pPr>
@@ -1933,6 +666,7 @@
               <w:bottom w:val="single" w:sz="4" w:space="0" w:color="auto"/>
               <w:right w:val="single" w:sz="4" w:space="0" w:color="auto"/>
             </w:tcBorders>
+            <w:shd w:val="clear" w:color="auto" w:fill="C5E0B3" w:themeFill="accent6" w:themeFillTint="66"/>
           </w:tcPr>
           <w:p>
             <w:pPr>
@@ -1997,6 +731,7 @@
               <w:bottom w:val="single" w:sz="4" w:space="0" w:color="auto"/>
               <w:right w:val="single" w:sz="4" w:space="0" w:color="auto"/>
             </w:tcBorders>
+            <w:shd w:val="clear" w:color="auto" w:fill="C5E0B3" w:themeFill="accent6" w:themeFillTint="66"/>
           </w:tcPr>
           <w:p>
             <w:pPr>
@@ -2066,6 +801,7 @@
               <w:bottom w:val="single" w:sz="4" w:space="0" w:color="auto"/>
               <w:right w:val="single" w:sz="4" w:space="0" w:color="auto"/>
             </w:tcBorders>
+            <w:shd w:val="clear" w:color="auto" w:fill="C5E0B3" w:themeFill="accent6" w:themeFillTint="66"/>
           </w:tcPr>
           <w:p>
             <w:pPr>
@@ -2092,6 +828,7 @@
               <w:bottom w:val="single" w:sz="4" w:space="0" w:color="auto"/>
               <w:right w:val="single" w:sz="4" w:space="0" w:color="auto"/>
             </w:tcBorders>
+            <w:shd w:val="clear" w:color="auto" w:fill="C5E0B3" w:themeFill="accent6" w:themeFillTint="66"/>
           </w:tcPr>
           <w:p>
             <w:pPr>
@@ -2138,6 +875,7 @@
               <w:bottom w:val="single" w:sz="4" w:space="0" w:color="auto"/>
               <w:right w:val="single" w:sz="4" w:space="0" w:color="auto"/>
             </w:tcBorders>
+            <w:shd w:val="clear" w:color="auto" w:fill="C5E0B3" w:themeFill="accent6" w:themeFillTint="66"/>
           </w:tcPr>
           <w:p>
             <w:pPr>
@@ -2204,6 +942,7 @@
               <w:bottom w:val="single" w:sz="4" w:space="0" w:color="auto"/>
               <w:right w:val="single" w:sz="4" w:space="0" w:color="auto"/>
             </w:tcBorders>
+            <w:shd w:val="clear" w:color="auto" w:fill="C5E0B3" w:themeFill="accent6" w:themeFillTint="66"/>
           </w:tcPr>
           <w:p>
             <w:pPr>
@@ -2230,6 +969,7 @@
               <w:bottom w:val="single" w:sz="4" w:space="0" w:color="auto"/>
               <w:right w:val="single" w:sz="4" w:space="0" w:color="auto"/>
             </w:tcBorders>
+            <w:shd w:val="clear" w:color="auto" w:fill="C5E0B3" w:themeFill="accent6" w:themeFillTint="66"/>
           </w:tcPr>
           <w:p>
             <w:pPr>
@@ -2276,6 +1016,7 @@
               <w:bottom w:val="single" w:sz="4" w:space="0" w:color="auto"/>
               <w:right w:val="single" w:sz="4" w:space="0" w:color="auto"/>
             </w:tcBorders>
+            <w:shd w:val="clear" w:color="auto" w:fill="C5E0B3" w:themeFill="accent6" w:themeFillTint="66"/>
           </w:tcPr>
           <w:p>
             <w:pPr>
@@ -2324,13 +1065,14 @@
               <w:bottom w:val="single" w:sz="4" w:space="0" w:color="auto"/>
               <w:right w:val="single" w:sz="4" w:space="0" w:color="auto"/>
             </w:tcBorders>
-            <w:shd w:val="clear" w:color="auto" w:fill="A6A6A6" w:themeFill="background1" w:themeFillShade="A6"/>
-          </w:tcPr>
-          <w:p>
-            <w:pPr>
-              <w:rPr>
-                <w:sz w:val="20"/>
-                <w:szCs w:val="20"/>
+            <w:shd w:val="clear" w:color="auto" w:fill="C5E0B3" w:themeFill="accent6" w:themeFillTint="66"/>
+          </w:tcPr>
+          <w:p>
+            <w:pPr>
+              <w:rPr>
+                <w:sz w:val="20"/>
+                <w:szCs w:val="20"/>
+                <w:lang w:val="nl-NL"/>
               </w:rPr>
             </w:pPr>
           </w:p>
@@ -2344,7 +1086,7 @@
               <w:bottom w:val="single" w:sz="4" w:space="0" w:color="auto"/>
               <w:right w:val="single" w:sz="4" w:space="0" w:color="auto"/>
             </w:tcBorders>
-            <w:shd w:val="clear" w:color="auto" w:fill="A6A6A6" w:themeFill="background1" w:themeFillShade="A6"/>
+            <w:shd w:val="clear" w:color="auto" w:fill="C5E0B3" w:themeFill="accent6" w:themeFillTint="66"/>
           </w:tcPr>
           <w:p>
             <w:pPr>
@@ -2365,7 +1107,7 @@
               <w:bottom w:val="single" w:sz="4" w:space="0" w:color="auto"/>
               <w:right w:val="single" w:sz="4" w:space="0" w:color="auto"/>
             </w:tcBorders>
-            <w:shd w:val="clear" w:color="auto" w:fill="A6A6A6" w:themeFill="background1" w:themeFillShade="A6"/>
+            <w:shd w:val="clear" w:color="auto" w:fill="C5E0B3" w:themeFill="accent6" w:themeFillTint="66"/>
           </w:tcPr>
           <w:p>
             <w:pPr>
@@ -2388,6 +1130,7 @@
               <w:bottom w:val="single" w:sz="4" w:space="0" w:color="auto"/>
               <w:right w:val="single" w:sz="4" w:space="0" w:color="auto"/>
             </w:tcBorders>
+            <w:shd w:val="clear" w:color="auto" w:fill="C5E0B3" w:themeFill="accent6" w:themeFillTint="66"/>
           </w:tcPr>
           <w:p>
             <w:pPr>
@@ -2414,6 +1157,7 @@
               <w:bottom w:val="single" w:sz="4" w:space="0" w:color="auto"/>
               <w:right w:val="single" w:sz="4" w:space="0" w:color="auto"/>
             </w:tcBorders>
+            <w:shd w:val="clear" w:color="auto" w:fill="C5E0B3" w:themeFill="accent6" w:themeFillTint="66"/>
           </w:tcPr>
           <w:p>
             <w:pPr>
@@ -2538,30 +1282,23 @@
               <w:bottom w:val="single" w:sz="4" w:space="0" w:color="auto"/>
               <w:right w:val="single" w:sz="4" w:space="0" w:color="auto"/>
             </w:tcBorders>
-          </w:tcPr>
-          <w:p>
-            <w:pPr>
-              <w:rPr>
-                <w:sz w:val="20"/>
-                <w:szCs w:val="20"/>
-                <w:lang w:val="nl-NL"/>
-              </w:rPr>
-            </w:pPr>
-            <w:r>
-              <w:rPr>
-                <w:sz w:val="20"/>
-                <w:szCs w:val="20"/>
-                <w:lang w:val="nl-NL"/>
-              </w:rPr>
-              <w:t xml:space="preserve">Er wordt gelogd dat </w:t>
-            </w:r>
-            <w:r>
-              <w:rPr>
-                <w:sz w:val="20"/>
-                <w:szCs w:val="20"/>
-                <w:lang w:val="nl-NL"/>
-              </w:rPr>
-              <w:t xml:space="preserve">de </w:t>
+            <w:shd w:val="clear" w:color="auto" w:fill="C5E0B3" w:themeFill="accent6" w:themeFillTint="66"/>
+          </w:tcPr>
+          <w:p>
+            <w:pPr>
+              <w:rPr>
+                <w:sz w:val="20"/>
+                <w:szCs w:val="20"/>
+                <w:lang w:val="nl-NL"/>
+              </w:rPr>
+            </w:pPr>
+            <w:r>
+              <w:rPr>
+                <w:sz w:val="20"/>
+                <w:szCs w:val="20"/>
+                <w:lang w:val="nl-NL"/>
+              </w:rPr>
+              <w:t xml:space="preserve">Er wordt gelogd dat de </w:t>
             </w:r>
             <w:proofErr w:type="spellStart"/>
             <w:r>
@@ -2684,6 +1421,7 @@
               <w:bottom w:val="single" w:sz="4" w:space="0" w:color="auto"/>
               <w:right w:val="single" w:sz="4" w:space="0" w:color="auto"/>
             </w:tcBorders>
+            <w:shd w:val="clear" w:color="auto" w:fill="C5E0B3" w:themeFill="accent6" w:themeFillTint="66"/>
           </w:tcPr>
           <w:p>
             <w:pPr>
@@ -2717,6 +1455,7 @@
               <w:bottom w:val="single" w:sz="4" w:space="0" w:color="auto"/>
               <w:right w:val="single" w:sz="4" w:space="0" w:color="auto"/>
             </w:tcBorders>
+            <w:shd w:val="clear" w:color="auto" w:fill="C5E0B3" w:themeFill="accent6" w:themeFillTint="66"/>
           </w:tcPr>
           <w:p>
             <w:pPr>
@@ -2833,6 +1572,7 @@
               <w:bottom w:val="single" w:sz="4" w:space="0" w:color="auto"/>
               <w:right w:val="single" w:sz="4" w:space="0" w:color="auto"/>
             </w:tcBorders>
+            <w:shd w:val="clear" w:color="auto" w:fill="C5E0B3" w:themeFill="accent6" w:themeFillTint="66"/>
           </w:tcPr>
           <w:p>
             <w:pPr>
@@ -2866,23 +1606,7 @@
                 <w:szCs w:val="20"/>
                 <w:lang w:val="nl-NL"/>
               </w:rPr>
-              <w:t xml:space="preserve"> een </w:t>
-            </w:r>
-            <w:r>
-              <w:rPr>
-                <w:sz w:val="20"/>
-                <w:szCs w:val="20"/>
-                <w:lang w:val="nl-NL"/>
-              </w:rPr>
-              <w:t>push</w:t>
-            </w:r>
-            <w:r>
-              <w:rPr>
-                <w:sz w:val="20"/>
-                <w:szCs w:val="20"/>
-                <w:lang w:val="nl-NL"/>
-              </w:rPr>
-              <w:t xml:space="preserve"> heeft uitgevoerd op </w:t>
+              <w:t xml:space="preserve"> een push heeft uitgevoerd op </w:t>
             </w:r>
             <w:proofErr w:type="spellStart"/>
             <w:r>
@@ -2969,6 +1693,7 @@
               <w:bottom w:val="single" w:sz="4" w:space="0" w:color="auto"/>
               <w:right w:val="single" w:sz="4" w:space="0" w:color="auto"/>
             </w:tcBorders>
+            <w:shd w:val="clear" w:color="auto" w:fill="C5E0B3" w:themeFill="accent6" w:themeFillTint="66"/>
           </w:tcPr>
           <w:p>
             <w:pPr>
@@ -3002,6 +1727,7 @@
               <w:bottom w:val="single" w:sz="4" w:space="0" w:color="auto"/>
               <w:right w:val="single" w:sz="4" w:space="0" w:color="auto"/>
             </w:tcBorders>
+            <w:shd w:val="clear" w:color="auto" w:fill="C5E0B3" w:themeFill="accent6" w:themeFillTint="66"/>
           </w:tcPr>
           <w:p>
             <w:pPr>
@@ -3084,30 +1810,23 @@
               <w:bottom w:val="single" w:sz="4" w:space="0" w:color="auto"/>
               <w:right w:val="single" w:sz="4" w:space="0" w:color="auto"/>
             </w:tcBorders>
-          </w:tcPr>
-          <w:p>
-            <w:pPr>
-              <w:rPr>
-                <w:sz w:val="20"/>
-                <w:szCs w:val="20"/>
-                <w:lang w:val="nl-NL"/>
-              </w:rPr>
-            </w:pPr>
-            <w:r>
-              <w:rPr>
-                <w:sz w:val="20"/>
-                <w:szCs w:val="20"/>
-                <w:lang w:val="nl-NL"/>
-              </w:rPr>
-              <w:t xml:space="preserve">Er wordt gelogd dat de wijzigingen </w:t>
-            </w:r>
-            <w:r>
-              <w:rPr>
-                <w:sz w:val="20"/>
-                <w:szCs w:val="20"/>
-                <w:lang w:val="nl-NL"/>
-              </w:rPr>
-              <w:t>worden opgehaald</w:t>
+            <w:shd w:val="clear" w:color="auto" w:fill="C5E0B3" w:themeFill="accent6" w:themeFillTint="66"/>
+          </w:tcPr>
+          <w:p>
+            <w:pPr>
+              <w:rPr>
+                <w:sz w:val="20"/>
+                <w:szCs w:val="20"/>
+                <w:lang w:val="nl-NL"/>
+              </w:rPr>
+            </w:pPr>
+            <w:r>
+              <w:rPr>
+                <w:sz w:val="20"/>
+                <w:szCs w:val="20"/>
+                <w:lang w:val="nl-NL"/>
+              </w:rPr>
+              <w:t>Er wordt gelogd dat de wijzigingen worden opgehaald</w:t>
             </w:r>
           </w:p>
         </w:tc>
@@ -3122,20 +1841,20 @@
               <w:bottom w:val="single" w:sz="4" w:space="0" w:color="auto"/>
               <w:right w:val="single" w:sz="4" w:space="0" w:color="auto"/>
             </w:tcBorders>
-          </w:tcPr>
-          <w:p>
-            <w:pPr>
-              <w:rPr>
-                <w:sz w:val="20"/>
-                <w:szCs w:val="20"/>
-              </w:rPr>
-            </w:pPr>
-            <w:r>
-              <w:rPr>
-                <w:sz w:val="20"/>
-                <w:szCs w:val="20"/>
-              </w:rPr>
-              <w:lastRenderedPageBreak/>
+            <w:shd w:val="clear" w:color="auto" w:fill="C5E0B3" w:themeFill="accent6" w:themeFillTint="66"/>
+          </w:tcPr>
+          <w:p>
+            <w:pPr>
+              <w:rPr>
+                <w:sz w:val="20"/>
+                <w:szCs w:val="20"/>
+              </w:rPr>
+            </w:pPr>
+            <w:r>
+              <w:rPr>
+                <w:sz w:val="20"/>
+                <w:szCs w:val="20"/>
+              </w:rPr>
               <w:t>TC-1</w:t>
             </w:r>
             <w:r>
@@ -3156,30 +1875,23 @@
               <w:bottom w:val="single" w:sz="4" w:space="0" w:color="auto"/>
               <w:right w:val="single" w:sz="4" w:space="0" w:color="auto"/>
             </w:tcBorders>
-          </w:tcPr>
-          <w:p>
-            <w:pPr>
-              <w:rPr>
-                <w:sz w:val="20"/>
-                <w:szCs w:val="20"/>
-                <w:lang w:val="nl-NL"/>
-              </w:rPr>
-            </w:pPr>
-            <w:r>
-              <w:rPr>
-                <w:sz w:val="20"/>
-                <w:szCs w:val="20"/>
-                <w:lang w:val="nl-NL"/>
-              </w:rPr>
-              <w:t>Developer 2 roept de</w:t>
-            </w:r>
-            <w:r>
-              <w:rPr>
-                <w:sz w:val="20"/>
-                <w:szCs w:val="20"/>
-                <w:lang w:val="nl-NL"/>
-              </w:rPr>
-              <w:t xml:space="preserve"> </w:t>
+            <w:shd w:val="clear" w:color="auto" w:fill="C5E0B3" w:themeFill="accent6" w:themeFillTint="66"/>
+          </w:tcPr>
+          <w:p>
+            <w:pPr>
+              <w:rPr>
+                <w:sz w:val="20"/>
+                <w:szCs w:val="20"/>
+                <w:lang w:val="nl-NL"/>
+              </w:rPr>
+            </w:pPr>
+            <w:r>
+              <w:rPr>
+                <w:sz w:val="20"/>
+                <w:szCs w:val="20"/>
+                <w:lang w:val="nl-NL"/>
+              </w:rPr>
+              <w:t xml:space="preserve">Developer 2 roept de </w:t>
             </w:r>
             <w:proofErr w:type="spellStart"/>
             <w:r>
@@ -3233,15 +1945,7 @@
                 <w:szCs w:val="20"/>
                 <w:lang w:val="nl-NL"/>
               </w:rPr>
-              <w:t>)</w:t>
-            </w:r>
-            <w:r>
-              <w:rPr>
-                <w:sz w:val="20"/>
-                <w:szCs w:val="20"/>
-                <w:lang w:val="nl-NL"/>
-              </w:rPr>
-              <w:t xml:space="preserve"> methode aan om de wijzigingen in de </w:t>
+              <w:t xml:space="preserve">) methode aan om de wijzigingen in de </w:t>
             </w:r>
             <w:proofErr w:type="spellStart"/>
             <w:r>
@@ -3272,6 +1976,7 @@
               <w:bottom w:val="single" w:sz="4" w:space="0" w:color="auto"/>
               <w:right w:val="single" w:sz="4" w:space="0" w:color="auto"/>
             </w:tcBorders>
+            <w:shd w:val="clear" w:color="auto" w:fill="C5E0B3" w:themeFill="accent6" w:themeFillTint="66"/>
           </w:tcPr>
           <w:p>
             <w:pPr>
@@ -3312,6 +2017,7 @@
               <w:bottom w:val="single" w:sz="4" w:space="0" w:color="auto"/>
               <w:right w:val="single" w:sz="4" w:space="0" w:color="auto"/>
             </w:tcBorders>
+            <w:shd w:val="clear" w:color="auto" w:fill="C5E0B3" w:themeFill="accent6" w:themeFillTint="66"/>
           </w:tcPr>
           <w:p>
             <w:pPr>
@@ -3345,6 +2051,7 @@
               <w:bottom w:val="single" w:sz="4" w:space="0" w:color="auto"/>
               <w:right w:val="single" w:sz="4" w:space="0" w:color="auto"/>
             </w:tcBorders>
+            <w:shd w:val="clear" w:color="auto" w:fill="C5E0B3" w:themeFill="accent6" w:themeFillTint="66"/>
           </w:tcPr>
           <w:p>
             <w:pPr>
@@ -3427,6 +2134,7 @@
               <w:bottom w:val="single" w:sz="4" w:space="0" w:color="auto"/>
               <w:right w:val="single" w:sz="4" w:space="0" w:color="auto"/>
             </w:tcBorders>
+            <w:shd w:val="clear" w:color="auto" w:fill="C5E0B3" w:themeFill="accent6" w:themeFillTint="66"/>
           </w:tcPr>
           <w:p>
             <w:pPr>
@@ -3506,809 +2214,58 @@
       <w:pPr>
         <w:rPr>
           <w:highlight w:val="yellow"/>
-          <w:lang w:val="nl-NL"/>
         </w:rPr>
       </w:pPr>
     </w:p>
     <w:p>
       <w:pPr>
-        <w:pStyle w:val="ListParagraph"/>
-        <w:numPr>
-          <w:ilvl w:val="0"/>
-          <w:numId w:val="4"/>
-        </w:numPr>
         <w:rPr>
           <w:highlight w:val="yellow"/>
-          <w:lang w:val="nl-NL"/>
         </w:rPr>
       </w:pPr>
-      <w:r>
+    </w:p>
+    <w:p>
+      <w:pPr>
         <w:rPr>
           <w:highlight w:val="yellow"/>
-          <w:lang w:val="nl-NL"/>
         </w:rPr>
-        <w:t xml:space="preserve">De gebruiker kan een of meerdere </w:t>
-      </w:r>
-      <w:proofErr w:type="spellStart"/>
-      <w:r>
+      </w:pPr>
+    </w:p>
+    <w:p>
+      <w:pPr>
         <w:rPr>
           <w:highlight w:val="yellow"/>
-          <w:lang w:val="nl-NL"/>
         </w:rPr>
-        <w:t>backog</w:t>
-      </w:r>
-      <w:proofErr w:type="spellEnd"/>
-      <w:r>
+      </w:pPr>
+    </w:p>
+    <w:p>
+      <w:pPr>
         <w:rPr>
           <w:highlight w:val="yellow"/>
-          <w:lang w:val="nl-NL"/>
         </w:rPr>
-        <w:t xml:space="preserve"> items aanmaken</w:t>
-      </w:r>
+      </w:pPr>
     </w:p>
-    <w:tbl>
-      <w:tblPr>
-        <w:tblStyle w:val="LightList"/>
-        <w:tblW w:w="5824" w:type="pct"/>
-        <w:tblInd w:w="-719" w:type="dxa"/>
-        <w:tblLook w:val="0620" w:firstRow="1" w:lastRow="0" w:firstColumn="0" w:lastColumn="0" w:noHBand="1" w:noVBand="1"/>
-      </w:tblPr>
-      <w:tblGrid>
-        <w:gridCol w:w="851"/>
-        <w:gridCol w:w="5386"/>
-        <w:gridCol w:w="4253"/>
-      </w:tblGrid>
-      <w:tr>
-        <w:trPr>
-          <w:cnfStyle w:val="100000000000" w:firstRow="1" w:lastRow="0" w:firstColumn="0" w:lastColumn="0" w:oddVBand="0" w:evenVBand="0" w:oddHBand="0" w:evenHBand="0" w:firstRowFirstColumn="0" w:firstRowLastColumn="0" w:lastRowFirstColumn="0" w:lastRowLastColumn="0"/>
-        </w:trPr>
-        <w:tc>
-          <w:tcPr>
-            <w:tcW w:w="406" w:type="pct"/>
-            <w:tcBorders>
-              <w:bottom w:val="single" w:sz="4" w:space="0" w:color="auto"/>
-            </w:tcBorders>
-          </w:tcPr>
-          <w:p>
-            <w:r>
-              <w:t>Test ID</w:t>
-            </w:r>
-          </w:p>
-        </w:tc>
-        <w:tc>
-          <w:tcPr>
-            <w:tcW w:w="2567" w:type="pct"/>
-            <w:tcBorders>
-              <w:bottom w:val="single" w:sz="4" w:space="0" w:color="auto"/>
-            </w:tcBorders>
-          </w:tcPr>
-          <w:p>
-            <w:r>
-              <w:t>Test Actie</w:t>
-            </w:r>
-          </w:p>
-        </w:tc>
-        <w:tc>
-          <w:tcPr>
-            <w:tcW w:w="2027" w:type="pct"/>
-            <w:tcBorders>
-              <w:bottom w:val="single" w:sz="4" w:space="0" w:color="auto"/>
-            </w:tcBorders>
-          </w:tcPr>
-          <w:p>
-            <w:proofErr w:type="spellStart"/>
-            <w:r>
-              <w:t>Verwacht</w:t>
-            </w:r>
-            <w:proofErr w:type="spellEnd"/>
-            <w:r>
-              <w:t xml:space="preserve"> </w:t>
-            </w:r>
-            <w:proofErr w:type="spellStart"/>
-            <w:r>
-              <w:t>Resultaat</w:t>
-            </w:r>
-            <w:proofErr w:type="spellEnd"/>
-          </w:p>
-        </w:tc>
-      </w:tr>
-      <w:tr>
-        <w:tc>
-          <w:tcPr>
-            <w:tcW w:w="406" w:type="pct"/>
-            <w:tcBorders>
-              <w:top w:val="single" w:sz="4" w:space="0" w:color="auto"/>
-              <w:left w:val="single" w:sz="4" w:space="0" w:color="auto"/>
-              <w:bottom w:val="single" w:sz="4" w:space="0" w:color="auto"/>
-              <w:right w:val="single" w:sz="4" w:space="0" w:color="auto"/>
-            </w:tcBorders>
-          </w:tcPr>
-          <w:p>
-            <w:pPr>
-              <w:rPr>
-                <w:sz w:val="20"/>
-                <w:szCs w:val="20"/>
-              </w:rPr>
-            </w:pPr>
-            <w:r>
-              <w:rPr>
-                <w:sz w:val="20"/>
-                <w:szCs w:val="20"/>
-              </w:rPr>
-              <w:t>TC-</w:t>
-            </w:r>
-            <w:r>
-              <w:rPr>
-                <w:sz w:val="20"/>
-                <w:szCs w:val="20"/>
-              </w:rPr>
-              <w:t>21</w:t>
-            </w:r>
-          </w:p>
-        </w:tc>
-        <w:tc>
-          <w:tcPr>
-            <w:tcW w:w="2567" w:type="pct"/>
-            <w:tcBorders>
-              <w:top w:val="single" w:sz="4" w:space="0" w:color="auto"/>
-              <w:left w:val="single" w:sz="4" w:space="0" w:color="auto"/>
-              <w:bottom w:val="single" w:sz="4" w:space="0" w:color="auto"/>
-              <w:right w:val="single" w:sz="4" w:space="0" w:color="auto"/>
-            </w:tcBorders>
-          </w:tcPr>
-          <w:p>
-            <w:pPr>
-              <w:rPr>
-                <w:sz w:val="20"/>
-                <w:szCs w:val="20"/>
-                <w:lang w:val="nl-NL"/>
-              </w:rPr>
-            </w:pPr>
-            <w:r>
-              <w:rPr>
-                <w:sz w:val="20"/>
-                <w:szCs w:val="20"/>
-                <w:lang w:val="nl-NL"/>
-              </w:rPr>
-              <w:t xml:space="preserve">Een product </w:t>
-            </w:r>
-            <w:proofErr w:type="spellStart"/>
-            <w:r>
-              <w:rPr>
-                <w:sz w:val="20"/>
-                <w:szCs w:val="20"/>
-                <w:lang w:val="nl-NL"/>
-              </w:rPr>
-              <w:t>owner</w:t>
-            </w:r>
-            <w:proofErr w:type="spellEnd"/>
-            <w:r>
-              <w:rPr>
-                <w:sz w:val="20"/>
-                <w:szCs w:val="20"/>
-                <w:lang w:val="nl-NL"/>
-              </w:rPr>
-              <w:t xml:space="preserve"> maakt een </w:t>
-            </w:r>
-            <w:proofErr w:type="spellStart"/>
-            <w:r>
-              <w:rPr>
-                <w:sz w:val="20"/>
-                <w:szCs w:val="20"/>
-                <w:lang w:val="nl-NL"/>
-              </w:rPr>
-              <w:t>backlog</w:t>
-            </w:r>
-            <w:proofErr w:type="spellEnd"/>
-            <w:r>
-              <w:rPr>
-                <w:sz w:val="20"/>
-                <w:szCs w:val="20"/>
-                <w:lang w:val="nl-NL"/>
-              </w:rPr>
-              <w:t xml:space="preserve"> item aan</w:t>
-            </w:r>
-          </w:p>
-        </w:tc>
-        <w:tc>
-          <w:tcPr>
-            <w:tcW w:w="2027" w:type="pct"/>
-            <w:tcBorders>
-              <w:top w:val="single" w:sz="4" w:space="0" w:color="auto"/>
-              <w:left w:val="single" w:sz="4" w:space="0" w:color="auto"/>
-              <w:bottom w:val="single" w:sz="4" w:space="0" w:color="auto"/>
-              <w:right w:val="single" w:sz="4" w:space="0" w:color="auto"/>
-            </w:tcBorders>
-          </w:tcPr>
-          <w:p>
-            <w:pPr>
-              <w:rPr>
-                <w:sz w:val="20"/>
-                <w:szCs w:val="20"/>
-                <w:lang w:val="nl-NL"/>
-              </w:rPr>
-            </w:pPr>
-            <w:r>
-              <w:rPr>
-                <w:sz w:val="20"/>
-                <w:szCs w:val="20"/>
-                <w:lang w:val="nl-NL"/>
-              </w:rPr>
-              <w:t xml:space="preserve">Er wordt een error geretourneerd dat alleen een lead </w:t>
-            </w:r>
-            <w:proofErr w:type="spellStart"/>
-            <w:r>
-              <w:rPr>
-                <w:sz w:val="20"/>
-                <w:szCs w:val="20"/>
-                <w:lang w:val="nl-NL"/>
-              </w:rPr>
-              <w:t>developer</w:t>
-            </w:r>
-            <w:proofErr w:type="spellEnd"/>
-            <w:r>
-              <w:rPr>
-                <w:sz w:val="20"/>
-                <w:szCs w:val="20"/>
-                <w:lang w:val="nl-NL"/>
-              </w:rPr>
-              <w:t xml:space="preserve"> een </w:t>
-            </w:r>
-            <w:proofErr w:type="spellStart"/>
-            <w:r>
-              <w:rPr>
-                <w:sz w:val="20"/>
-                <w:szCs w:val="20"/>
-                <w:lang w:val="nl-NL"/>
-              </w:rPr>
-              <w:t>backlog</w:t>
-            </w:r>
-            <w:proofErr w:type="spellEnd"/>
-            <w:r>
-              <w:rPr>
-                <w:sz w:val="20"/>
-                <w:szCs w:val="20"/>
-                <w:lang w:val="nl-NL"/>
-              </w:rPr>
-              <w:t xml:space="preserve"> item kan aanmaken</w:t>
-            </w:r>
-          </w:p>
-        </w:tc>
-      </w:tr>
-      <w:tr>
-        <w:trPr>
-          <w:trHeight w:val="562"/>
-        </w:trPr>
-        <w:tc>
-          <w:tcPr>
-            <w:tcW w:w="406" w:type="pct"/>
-            <w:tcBorders>
-              <w:top w:val="single" w:sz="4" w:space="0" w:color="auto"/>
-              <w:left w:val="single" w:sz="4" w:space="0" w:color="auto"/>
-              <w:bottom w:val="single" w:sz="4" w:space="0" w:color="auto"/>
-              <w:right w:val="single" w:sz="4" w:space="0" w:color="auto"/>
-            </w:tcBorders>
-          </w:tcPr>
-          <w:p>
-            <w:pPr>
-              <w:rPr>
-                <w:sz w:val="20"/>
-                <w:szCs w:val="20"/>
-              </w:rPr>
-            </w:pPr>
-            <w:r>
-              <w:rPr>
-                <w:sz w:val="20"/>
-                <w:szCs w:val="20"/>
-              </w:rPr>
-              <w:t>TC-</w:t>
-            </w:r>
-            <w:r>
-              <w:rPr>
-                <w:sz w:val="20"/>
-                <w:szCs w:val="20"/>
-              </w:rPr>
-              <w:t>22</w:t>
-            </w:r>
-          </w:p>
-        </w:tc>
-        <w:tc>
-          <w:tcPr>
-            <w:tcW w:w="2567" w:type="pct"/>
-            <w:tcBorders>
-              <w:top w:val="single" w:sz="4" w:space="0" w:color="auto"/>
-              <w:left w:val="single" w:sz="4" w:space="0" w:color="auto"/>
-              <w:bottom w:val="single" w:sz="4" w:space="0" w:color="auto"/>
-              <w:right w:val="single" w:sz="4" w:space="0" w:color="auto"/>
-            </w:tcBorders>
-          </w:tcPr>
-          <w:p>
-            <w:pPr>
-              <w:rPr>
-                <w:sz w:val="20"/>
-                <w:szCs w:val="20"/>
-                <w:lang w:val="nl-NL"/>
-              </w:rPr>
-            </w:pPr>
-            <w:r>
-              <w:rPr>
-                <w:sz w:val="20"/>
-                <w:szCs w:val="20"/>
-                <w:lang w:val="nl-NL"/>
-              </w:rPr>
-              <w:t xml:space="preserve">Een scrum master maakt een </w:t>
-            </w:r>
-            <w:proofErr w:type="spellStart"/>
-            <w:r>
-              <w:rPr>
-                <w:sz w:val="20"/>
-                <w:szCs w:val="20"/>
-                <w:lang w:val="nl-NL"/>
-              </w:rPr>
-              <w:t>backlog</w:t>
-            </w:r>
-            <w:proofErr w:type="spellEnd"/>
-            <w:r>
-              <w:rPr>
-                <w:sz w:val="20"/>
-                <w:szCs w:val="20"/>
-                <w:lang w:val="nl-NL"/>
-              </w:rPr>
-              <w:t xml:space="preserve"> item aan</w:t>
-            </w:r>
-          </w:p>
-        </w:tc>
-        <w:tc>
-          <w:tcPr>
-            <w:tcW w:w="2027" w:type="pct"/>
-            <w:tcBorders>
-              <w:top w:val="single" w:sz="4" w:space="0" w:color="auto"/>
-              <w:left w:val="single" w:sz="4" w:space="0" w:color="auto"/>
-              <w:bottom w:val="single" w:sz="4" w:space="0" w:color="auto"/>
-              <w:right w:val="single" w:sz="4" w:space="0" w:color="auto"/>
-            </w:tcBorders>
-          </w:tcPr>
-          <w:p>
-            <w:pPr>
-              <w:rPr>
-                <w:sz w:val="20"/>
-                <w:szCs w:val="20"/>
-                <w:lang w:val="nl-NL"/>
-              </w:rPr>
-            </w:pPr>
-            <w:r>
-              <w:rPr>
-                <w:sz w:val="20"/>
-                <w:szCs w:val="20"/>
-                <w:lang w:val="nl-NL"/>
-              </w:rPr>
-              <w:t xml:space="preserve">Er wordt een error geretourneerd dat alleen een lead </w:t>
-            </w:r>
-            <w:proofErr w:type="spellStart"/>
-            <w:r>
-              <w:rPr>
-                <w:sz w:val="20"/>
-                <w:szCs w:val="20"/>
-                <w:lang w:val="nl-NL"/>
-              </w:rPr>
-              <w:t>developer</w:t>
-            </w:r>
-            <w:proofErr w:type="spellEnd"/>
-            <w:r>
-              <w:rPr>
-                <w:sz w:val="20"/>
-                <w:szCs w:val="20"/>
-                <w:lang w:val="nl-NL"/>
-              </w:rPr>
-              <w:t xml:space="preserve"> een </w:t>
-            </w:r>
-            <w:proofErr w:type="spellStart"/>
-            <w:r>
-              <w:rPr>
-                <w:sz w:val="20"/>
-                <w:szCs w:val="20"/>
-                <w:lang w:val="nl-NL"/>
-              </w:rPr>
-              <w:t>backlog</w:t>
-            </w:r>
-            <w:proofErr w:type="spellEnd"/>
-            <w:r>
-              <w:rPr>
-                <w:sz w:val="20"/>
-                <w:szCs w:val="20"/>
-                <w:lang w:val="nl-NL"/>
-              </w:rPr>
-              <w:t xml:space="preserve"> item kan aanmaken</w:t>
-            </w:r>
-          </w:p>
-        </w:tc>
-      </w:tr>
-      <w:tr>
-        <w:tc>
-          <w:tcPr>
-            <w:tcW w:w="406" w:type="pct"/>
-            <w:tcBorders>
-              <w:top w:val="single" w:sz="4" w:space="0" w:color="auto"/>
-              <w:left w:val="single" w:sz="4" w:space="0" w:color="auto"/>
-              <w:bottom w:val="single" w:sz="4" w:space="0" w:color="auto"/>
-              <w:right w:val="single" w:sz="4" w:space="0" w:color="auto"/>
-            </w:tcBorders>
-          </w:tcPr>
-          <w:p>
-            <w:pPr>
-              <w:rPr>
-                <w:sz w:val="20"/>
-                <w:szCs w:val="20"/>
-              </w:rPr>
-            </w:pPr>
-            <w:r>
-              <w:rPr>
-                <w:sz w:val="20"/>
-                <w:szCs w:val="20"/>
-              </w:rPr>
-              <w:t>TC-</w:t>
-            </w:r>
-            <w:r>
-              <w:rPr>
-                <w:sz w:val="20"/>
-                <w:szCs w:val="20"/>
-              </w:rPr>
-              <w:t>23</w:t>
-            </w:r>
-          </w:p>
-        </w:tc>
-        <w:tc>
-          <w:tcPr>
-            <w:tcW w:w="2567" w:type="pct"/>
-            <w:tcBorders>
-              <w:top w:val="single" w:sz="4" w:space="0" w:color="auto"/>
-              <w:left w:val="single" w:sz="4" w:space="0" w:color="auto"/>
-              <w:bottom w:val="single" w:sz="4" w:space="0" w:color="auto"/>
-              <w:right w:val="single" w:sz="4" w:space="0" w:color="auto"/>
-            </w:tcBorders>
-          </w:tcPr>
-          <w:p>
-            <w:pPr>
-              <w:rPr>
-                <w:sz w:val="20"/>
-                <w:szCs w:val="20"/>
-                <w:lang w:val="nl-NL"/>
-              </w:rPr>
-            </w:pPr>
-            <w:r>
-              <w:rPr>
-                <w:sz w:val="20"/>
-                <w:szCs w:val="20"/>
-                <w:lang w:val="nl-NL"/>
-              </w:rPr>
-              <w:t xml:space="preserve">Een Lead Developer maakt een </w:t>
-            </w:r>
-            <w:proofErr w:type="spellStart"/>
-            <w:r>
-              <w:rPr>
-                <w:sz w:val="20"/>
-                <w:szCs w:val="20"/>
-                <w:lang w:val="nl-NL"/>
-              </w:rPr>
-              <w:t>backlog</w:t>
-            </w:r>
-            <w:proofErr w:type="spellEnd"/>
-            <w:r>
-              <w:rPr>
-                <w:sz w:val="20"/>
-                <w:szCs w:val="20"/>
-                <w:lang w:val="nl-NL"/>
-              </w:rPr>
-              <w:t xml:space="preserve"> item aan</w:t>
-            </w:r>
-          </w:p>
-        </w:tc>
-        <w:tc>
-          <w:tcPr>
-            <w:tcW w:w="2027" w:type="pct"/>
-            <w:tcBorders>
-              <w:top w:val="single" w:sz="4" w:space="0" w:color="auto"/>
-              <w:left w:val="single" w:sz="4" w:space="0" w:color="auto"/>
-              <w:bottom w:val="single" w:sz="4" w:space="0" w:color="auto"/>
-              <w:right w:val="single" w:sz="4" w:space="0" w:color="auto"/>
-            </w:tcBorders>
-          </w:tcPr>
-          <w:p>
-            <w:pPr>
-              <w:rPr>
-                <w:sz w:val="20"/>
-                <w:szCs w:val="20"/>
-                <w:lang w:val="nl-NL"/>
-              </w:rPr>
-            </w:pPr>
-            <w:r>
-              <w:rPr>
-                <w:sz w:val="20"/>
-                <w:szCs w:val="20"/>
-                <w:lang w:val="nl-NL"/>
-              </w:rPr>
-              <w:t xml:space="preserve">Er is een nieuw </w:t>
-            </w:r>
-            <w:proofErr w:type="spellStart"/>
-            <w:r>
-              <w:rPr>
-                <w:sz w:val="20"/>
-                <w:szCs w:val="20"/>
-                <w:lang w:val="nl-NL"/>
-              </w:rPr>
-              <w:t>backlog</w:t>
-            </w:r>
-            <w:proofErr w:type="spellEnd"/>
-            <w:r>
-              <w:rPr>
-                <w:sz w:val="20"/>
-                <w:szCs w:val="20"/>
-                <w:lang w:val="nl-NL"/>
-              </w:rPr>
-              <w:t xml:space="preserve"> item aangemaakt</w:t>
-            </w:r>
-          </w:p>
-        </w:tc>
-      </w:tr>
-      <w:tr>
-        <w:tc>
-          <w:tcPr>
-            <w:tcW w:w="406" w:type="pct"/>
-            <w:tcBorders>
-              <w:top w:val="single" w:sz="4" w:space="0" w:color="auto"/>
-              <w:left w:val="single" w:sz="4" w:space="0" w:color="auto"/>
-              <w:bottom w:val="single" w:sz="4" w:space="0" w:color="auto"/>
-              <w:right w:val="single" w:sz="4" w:space="0" w:color="auto"/>
-            </w:tcBorders>
-          </w:tcPr>
-          <w:p>
-            <w:pPr>
-              <w:rPr>
-                <w:sz w:val="20"/>
-                <w:szCs w:val="20"/>
-              </w:rPr>
-            </w:pPr>
-            <w:r>
-              <w:rPr>
-                <w:sz w:val="20"/>
-                <w:szCs w:val="20"/>
-              </w:rPr>
-              <w:t>TC-24</w:t>
-            </w:r>
-          </w:p>
-        </w:tc>
-        <w:tc>
-          <w:tcPr>
-            <w:tcW w:w="2567" w:type="pct"/>
-            <w:tcBorders>
-              <w:top w:val="single" w:sz="4" w:space="0" w:color="auto"/>
-              <w:left w:val="single" w:sz="4" w:space="0" w:color="auto"/>
-              <w:bottom w:val="single" w:sz="4" w:space="0" w:color="auto"/>
-              <w:right w:val="single" w:sz="4" w:space="0" w:color="auto"/>
-            </w:tcBorders>
-          </w:tcPr>
-          <w:p>
-            <w:pPr>
-              <w:rPr>
-                <w:sz w:val="20"/>
-                <w:szCs w:val="20"/>
-                <w:lang w:val="nl-NL"/>
-              </w:rPr>
-            </w:pPr>
-            <w:r>
-              <w:rPr>
-                <w:sz w:val="20"/>
-                <w:szCs w:val="20"/>
-                <w:lang w:val="nl-NL"/>
-              </w:rPr>
-              <w:t xml:space="preserve">Een Developer maakt een </w:t>
-            </w:r>
-            <w:proofErr w:type="spellStart"/>
-            <w:r>
-              <w:rPr>
-                <w:sz w:val="20"/>
-                <w:szCs w:val="20"/>
-                <w:lang w:val="nl-NL"/>
-              </w:rPr>
-              <w:t>backlog</w:t>
-            </w:r>
-            <w:proofErr w:type="spellEnd"/>
-            <w:r>
-              <w:rPr>
-                <w:sz w:val="20"/>
-                <w:szCs w:val="20"/>
-                <w:lang w:val="nl-NL"/>
-              </w:rPr>
-              <w:t xml:space="preserve"> item aan</w:t>
-            </w:r>
-          </w:p>
-        </w:tc>
-        <w:tc>
-          <w:tcPr>
-            <w:tcW w:w="2027" w:type="pct"/>
-            <w:tcBorders>
-              <w:top w:val="single" w:sz="4" w:space="0" w:color="auto"/>
-              <w:left w:val="single" w:sz="4" w:space="0" w:color="auto"/>
-              <w:bottom w:val="single" w:sz="4" w:space="0" w:color="auto"/>
-              <w:right w:val="single" w:sz="4" w:space="0" w:color="auto"/>
-            </w:tcBorders>
-          </w:tcPr>
-          <w:p>
-            <w:pPr>
-              <w:rPr>
-                <w:sz w:val="20"/>
-                <w:szCs w:val="20"/>
-                <w:lang w:val="nl-NL"/>
-              </w:rPr>
-            </w:pPr>
-            <w:r>
-              <w:rPr>
-                <w:sz w:val="20"/>
-                <w:szCs w:val="20"/>
-                <w:lang w:val="nl-NL"/>
-              </w:rPr>
-              <w:t xml:space="preserve">Er wordt een error geretourneerd dat alleen een lead </w:t>
-            </w:r>
-            <w:proofErr w:type="spellStart"/>
-            <w:r>
-              <w:rPr>
-                <w:sz w:val="20"/>
-                <w:szCs w:val="20"/>
-                <w:lang w:val="nl-NL"/>
-              </w:rPr>
-              <w:t>developer</w:t>
-            </w:r>
-            <w:proofErr w:type="spellEnd"/>
-            <w:r>
-              <w:rPr>
-                <w:sz w:val="20"/>
-                <w:szCs w:val="20"/>
-                <w:lang w:val="nl-NL"/>
-              </w:rPr>
-              <w:t xml:space="preserve"> een </w:t>
-            </w:r>
-            <w:proofErr w:type="spellStart"/>
-            <w:r>
-              <w:rPr>
-                <w:sz w:val="20"/>
-                <w:szCs w:val="20"/>
-                <w:lang w:val="nl-NL"/>
-              </w:rPr>
-              <w:t>backlog</w:t>
-            </w:r>
-            <w:proofErr w:type="spellEnd"/>
-            <w:r>
-              <w:rPr>
-                <w:sz w:val="20"/>
-                <w:szCs w:val="20"/>
-                <w:lang w:val="nl-NL"/>
-              </w:rPr>
-              <w:t xml:space="preserve"> item kan aanmaken</w:t>
-            </w:r>
-          </w:p>
-        </w:tc>
-      </w:tr>
-      <w:tr>
-        <w:tc>
-          <w:tcPr>
-            <w:tcW w:w="406" w:type="pct"/>
-            <w:tcBorders>
-              <w:top w:val="single" w:sz="4" w:space="0" w:color="auto"/>
-              <w:left w:val="single" w:sz="4" w:space="0" w:color="auto"/>
-              <w:bottom w:val="single" w:sz="4" w:space="0" w:color="auto"/>
-              <w:right w:val="single" w:sz="4" w:space="0" w:color="auto"/>
-            </w:tcBorders>
-          </w:tcPr>
-          <w:p>
-            <w:pPr>
-              <w:rPr>
-                <w:sz w:val="20"/>
-                <w:szCs w:val="20"/>
-              </w:rPr>
-            </w:pPr>
-            <w:r>
-              <w:rPr>
-                <w:sz w:val="20"/>
-                <w:szCs w:val="20"/>
-              </w:rPr>
-              <w:t>TC-25</w:t>
-            </w:r>
-          </w:p>
-        </w:tc>
-        <w:tc>
-          <w:tcPr>
-            <w:tcW w:w="2567" w:type="pct"/>
-            <w:tcBorders>
-              <w:top w:val="single" w:sz="4" w:space="0" w:color="auto"/>
-              <w:left w:val="single" w:sz="4" w:space="0" w:color="auto"/>
-              <w:bottom w:val="single" w:sz="4" w:space="0" w:color="auto"/>
-              <w:right w:val="single" w:sz="4" w:space="0" w:color="auto"/>
-            </w:tcBorders>
-          </w:tcPr>
-          <w:p>
-            <w:pPr>
-              <w:rPr>
-                <w:sz w:val="20"/>
-                <w:szCs w:val="20"/>
-                <w:lang w:val="nl-NL"/>
-              </w:rPr>
-            </w:pPr>
-            <w:r>
-              <w:rPr>
-                <w:sz w:val="20"/>
-                <w:szCs w:val="20"/>
-                <w:lang w:val="nl-NL"/>
-              </w:rPr>
-              <w:t xml:space="preserve">Een Lead Developer maakt 5 nieuwe </w:t>
-            </w:r>
-            <w:proofErr w:type="spellStart"/>
-            <w:r>
-              <w:rPr>
-                <w:sz w:val="20"/>
-                <w:szCs w:val="20"/>
-                <w:lang w:val="nl-NL"/>
-              </w:rPr>
-              <w:t>backlog</w:t>
-            </w:r>
-            <w:proofErr w:type="spellEnd"/>
-            <w:r>
-              <w:rPr>
-                <w:sz w:val="20"/>
-                <w:szCs w:val="20"/>
-                <w:lang w:val="nl-NL"/>
-              </w:rPr>
-              <w:t xml:space="preserve"> items aan met elk een uniek ID en unieke naam</w:t>
-            </w:r>
-          </w:p>
-        </w:tc>
-        <w:tc>
-          <w:tcPr>
-            <w:tcW w:w="2027" w:type="pct"/>
-            <w:tcBorders>
-              <w:top w:val="single" w:sz="4" w:space="0" w:color="auto"/>
-              <w:left w:val="single" w:sz="4" w:space="0" w:color="auto"/>
-              <w:bottom w:val="single" w:sz="4" w:space="0" w:color="auto"/>
-              <w:right w:val="single" w:sz="4" w:space="0" w:color="auto"/>
-            </w:tcBorders>
-          </w:tcPr>
-          <w:p>
-            <w:pPr>
-              <w:rPr>
-                <w:sz w:val="20"/>
-                <w:szCs w:val="20"/>
-                <w:lang w:val="nl-NL"/>
-              </w:rPr>
-            </w:pPr>
-            <w:r>
-              <w:rPr>
-                <w:sz w:val="20"/>
-                <w:szCs w:val="20"/>
-                <w:lang w:val="nl-NL"/>
-              </w:rPr>
-              <w:t xml:space="preserve">Er zijn 5 nieuwe </w:t>
-            </w:r>
-            <w:proofErr w:type="spellStart"/>
-            <w:r>
-              <w:rPr>
-                <w:sz w:val="20"/>
-                <w:szCs w:val="20"/>
-                <w:lang w:val="nl-NL"/>
-              </w:rPr>
-              <w:t>backlog</w:t>
-            </w:r>
-            <w:proofErr w:type="spellEnd"/>
-            <w:r>
-              <w:rPr>
-                <w:sz w:val="20"/>
-                <w:szCs w:val="20"/>
-                <w:lang w:val="nl-NL"/>
-              </w:rPr>
-              <w:t xml:space="preserve"> items aangemaakt met een unieke ID en naam</w:t>
-            </w:r>
-          </w:p>
-        </w:tc>
-      </w:tr>
-    </w:tbl>
+    <w:p>
+      <w:pPr>
+        <w:rPr>
+          <w:highlight w:val="yellow"/>
+        </w:rPr>
+      </w:pPr>
+    </w:p>
+    <w:p>
+      <w:pPr>
+        <w:rPr>
+          <w:highlight w:val="yellow"/>
+        </w:rPr>
+      </w:pPr>
+    </w:p>
+    <w:p>
+      <w:pPr>
+        <w:rPr>
+          <w:highlight w:val="yellow"/>
+        </w:rPr>
+      </w:pPr>
+    </w:p>
     <w:p>
       <w:pPr>
         <w:rPr>
@@ -4789,23 +2746,7 @@
                 <w:szCs w:val="20"/>
                 <w:lang w:val="nl-NL"/>
               </w:rPr>
-              <w:t xml:space="preserve">Een </w:t>
-            </w:r>
-            <w:r>
-              <w:rPr>
-                <w:sz w:val="20"/>
-                <w:szCs w:val="20"/>
-                <w:lang w:val="nl-NL"/>
-              </w:rPr>
-              <w:t>Scrum Master</w:t>
-            </w:r>
-            <w:r>
-              <w:rPr>
-                <w:sz w:val="20"/>
-                <w:szCs w:val="20"/>
-                <w:lang w:val="nl-NL"/>
-              </w:rPr>
-              <w:t xml:space="preserve"> roept de methode </w:t>
+              <w:t xml:space="preserve">Een Scrum Master roept de methode </w:t>
             </w:r>
             <w:proofErr w:type="spellStart"/>
             <w:r>
@@ -5022,23 +2963,7 @@
                 <w:szCs w:val="20"/>
                 <w:lang w:val="nl-NL"/>
               </w:rPr>
-              <w:t>Een</w:t>
-            </w:r>
-            <w:r>
-              <w:rPr>
-                <w:sz w:val="20"/>
-                <w:szCs w:val="20"/>
-                <w:lang w:val="nl-NL"/>
-              </w:rPr>
-              <w:t xml:space="preserve"> Lead Developer</w:t>
-            </w:r>
-            <w:r>
-              <w:rPr>
-                <w:sz w:val="20"/>
-                <w:szCs w:val="20"/>
-                <w:lang w:val="nl-NL"/>
-              </w:rPr>
-              <w:t xml:space="preserve"> roept de methode </w:t>
+              <w:t xml:space="preserve">Een Lead Developer roept de methode </w:t>
             </w:r>
             <w:proofErr w:type="spellStart"/>
             <w:r>
@@ -5232,23 +3157,7 @@
                 <w:szCs w:val="20"/>
                 <w:lang w:val="nl-NL"/>
               </w:rPr>
-              <w:t xml:space="preserve">Een </w:t>
-            </w:r>
-            <w:r>
-              <w:rPr>
-                <w:sz w:val="20"/>
-                <w:szCs w:val="20"/>
-                <w:lang w:val="nl-NL"/>
-              </w:rPr>
-              <w:t>Developer</w:t>
-            </w:r>
-            <w:r>
-              <w:rPr>
-                <w:sz w:val="20"/>
-                <w:szCs w:val="20"/>
-                <w:lang w:val="nl-NL"/>
-              </w:rPr>
-              <w:t xml:space="preserve"> roept de methode </w:t>
+              <w:t xml:space="preserve">Een Developer roept de methode </w:t>
             </w:r>
             <w:proofErr w:type="spellStart"/>
             <w:r>
@@ -6365,15 +4274,7 @@
                 <w:sz w:val="20"/>
                 <w:szCs w:val="20"/>
               </w:rPr>
-              <w:lastRenderedPageBreak/>
-              <w:t>TC-3</w:t>
-            </w:r>
-            <w:r>
-              <w:rPr>
-                <w:sz w:val="20"/>
-                <w:szCs w:val="20"/>
-              </w:rPr>
-              <w:t>5</w:t>
+              <w:t>TC-35</w:t>
             </w:r>
           </w:p>
         </w:tc>
@@ -6465,23 +4366,7 @@
                 <w:szCs w:val="20"/>
                 <w:lang w:val="nl-NL"/>
               </w:rPr>
-              <w:t xml:space="preserve"> item is </w:t>
-            </w:r>
-            <w:r>
-              <w:rPr>
-                <w:sz w:val="20"/>
-                <w:szCs w:val="20"/>
-                <w:lang w:val="nl-NL"/>
-              </w:rPr>
-              <w:t>toegevoegd aan</w:t>
-            </w:r>
-            <w:r>
-              <w:rPr>
-                <w:sz w:val="20"/>
-                <w:szCs w:val="20"/>
-                <w:lang w:val="nl-NL"/>
-              </w:rPr>
-              <w:t xml:space="preserve"> de sprint</w:t>
+              <w:t xml:space="preserve"> item is toegevoegd aan de sprint</w:t>
             </w:r>
           </w:p>
         </w:tc>
@@ -7293,15 +5178,7 @@
                 <w:szCs w:val="20"/>
                 <w:lang w:val="nl-NL"/>
               </w:rPr>
-              <w:t xml:space="preserve"> </w:t>
-            </w:r>
-            <w:r>
-              <w:rPr>
-                <w:sz w:val="20"/>
-                <w:szCs w:val="20"/>
-                <w:lang w:val="nl-NL"/>
-              </w:rPr>
-              <w:t xml:space="preserve">naar </w:t>
+              <w:t xml:space="preserve"> naar </w:t>
             </w:r>
             <w:proofErr w:type="spellStart"/>
             <w:r>
@@ -7420,14 +5297,8 @@
                 <w:sz w:val="20"/>
                 <w:szCs w:val="20"/>
               </w:rPr>
-              <w:t>TC-4</w:t>
-            </w:r>
-            <w:r>
-              <w:rPr>
-                <w:sz w:val="20"/>
-                <w:szCs w:val="20"/>
-              </w:rPr>
-              <w:t>1</w:t>
+              <w:lastRenderedPageBreak/>
+              <w:t>TC-41</w:t>
             </w:r>
           </w:p>
         </w:tc>
@@ -7491,15 +5362,7 @@
                 <w:szCs w:val="20"/>
                 <w:lang w:val="nl-NL"/>
               </w:rPr>
-              <w:t xml:space="preserve"> </w:t>
-            </w:r>
-            <w:r>
-              <w:rPr>
-                <w:sz w:val="20"/>
-                <w:szCs w:val="20"/>
-                <w:lang w:val="nl-NL"/>
-              </w:rPr>
-              <w:t xml:space="preserve">naar </w:t>
+              <w:t xml:space="preserve"> naar </w:t>
             </w:r>
             <w:proofErr w:type="spellStart"/>
             <w:r>
@@ -7618,14 +5481,7 @@
                 <w:sz w:val="20"/>
                 <w:szCs w:val="20"/>
               </w:rPr>
-              <w:t>TC-4</w:t>
-            </w:r>
-            <w:r>
-              <w:rPr>
-                <w:sz w:val="20"/>
-                <w:szCs w:val="20"/>
-              </w:rPr>
-              <w:t>2</w:t>
+              <w:t>TC-42</w:t>
             </w:r>
           </w:p>
         </w:tc>
@@ -7689,15 +5545,7 @@
                 <w:szCs w:val="20"/>
                 <w:lang w:val="nl-NL"/>
               </w:rPr>
-              <w:t xml:space="preserve"> </w:t>
-            </w:r>
-            <w:r>
-              <w:rPr>
-                <w:sz w:val="20"/>
-                <w:szCs w:val="20"/>
-                <w:lang w:val="nl-NL"/>
-              </w:rPr>
-              <w:t xml:space="preserve">naar </w:t>
+              <w:t xml:space="preserve"> naar </w:t>
             </w:r>
             <w:proofErr w:type="spellStart"/>
             <w:r>
@@ -8483,14 +6331,7 @@
                 <w:sz w:val="20"/>
                 <w:szCs w:val="20"/>
               </w:rPr>
-              <w:t>TC-4</w:t>
-            </w:r>
-            <w:r>
-              <w:rPr>
-                <w:sz w:val="20"/>
-                <w:szCs w:val="20"/>
-              </w:rPr>
-              <w:t>7</w:t>
+              <w:t>TC-47</w:t>
             </w:r>
           </w:p>
         </w:tc>
@@ -8574,14 +6415,7 @@
                 <w:sz w:val="20"/>
                 <w:szCs w:val="20"/>
               </w:rPr>
-              <w:t>TC-4</w:t>
-            </w:r>
-            <w:r>
-              <w:rPr>
-                <w:sz w:val="20"/>
-                <w:szCs w:val="20"/>
-              </w:rPr>
-              <w:t>8</w:t>
+              <w:t>TC-48</w:t>
             </w:r>
           </w:p>
         </w:tc>
@@ -8666,14 +6500,7 @@
                 <w:sz w:val="20"/>
                 <w:szCs w:val="20"/>
               </w:rPr>
-              <w:t>TC-4</w:t>
-            </w:r>
-            <w:r>
-              <w:rPr>
-                <w:sz w:val="20"/>
-                <w:szCs w:val="20"/>
-              </w:rPr>
-              <w:t>9</w:t>
+              <w:t>TC-49</w:t>
             </w:r>
           </w:p>
         </w:tc>
@@ -8794,14 +6621,7 @@
                 <w:sz w:val="20"/>
                 <w:szCs w:val="20"/>
               </w:rPr>
-              <w:t>TC-</w:t>
-            </w:r>
-            <w:r>
-              <w:rPr>
-                <w:sz w:val="20"/>
-                <w:szCs w:val="20"/>
-              </w:rPr>
-              <w:t>50</w:t>
+              <w:t>TC-50</w:t>
             </w:r>
           </w:p>
         </w:tc>
@@ -9106,14 +6926,7 @@
                 <w:sz w:val="20"/>
                 <w:szCs w:val="20"/>
               </w:rPr>
-              <w:t>TC-5</w:t>
-            </w:r>
-            <w:r>
-              <w:rPr>
-                <w:sz w:val="20"/>
-                <w:szCs w:val="20"/>
-              </w:rPr>
-              <w:t>2</w:t>
+              <w:t>TC-52</w:t>
             </w:r>
           </w:p>
         </w:tc>
@@ -9141,32 +6954,16 @@
                 <w:szCs w:val="20"/>
                 <w:lang w:val="nl-NL"/>
               </w:rPr>
-              <w:t xml:space="preserve">Een </w:t>
-            </w:r>
-            <w:r>
-              <w:rPr>
-                <w:sz w:val="20"/>
-                <w:szCs w:val="20"/>
-                <w:lang w:val="nl-NL"/>
-              </w:rPr>
-              <w:t xml:space="preserve">Scrum </w:t>
-            </w:r>
-            <w:proofErr w:type="spellStart"/>
-            <w:r>
-              <w:rPr>
-                <w:sz w:val="20"/>
-                <w:szCs w:val="20"/>
-                <w:lang w:val="nl-NL"/>
-              </w:rPr>
-              <w:t>Master</w:t>
-            </w:r>
-            <w:r>
-              <w:rPr>
-                <w:sz w:val="20"/>
-                <w:szCs w:val="20"/>
-                <w:lang w:val="nl-NL"/>
-              </w:rPr>
-              <w:t>roept</w:t>
+              <w:t xml:space="preserve">Een Scrum </w:t>
+            </w:r>
+            <w:proofErr w:type="spellStart"/>
+            <w:r>
+              <w:rPr>
+                <w:sz w:val="20"/>
+                <w:szCs w:val="20"/>
+                <w:lang w:val="nl-NL"/>
+              </w:rPr>
+              <w:t>Masterroept</w:t>
             </w:r>
             <w:proofErr w:type="spellEnd"/>
             <w:r>
@@ -9241,14 +7038,7 @@
                 <w:sz w:val="20"/>
                 <w:szCs w:val="20"/>
               </w:rPr>
-              <w:t>TC-5</w:t>
-            </w:r>
-            <w:r>
-              <w:rPr>
-                <w:sz w:val="20"/>
-                <w:szCs w:val="20"/>
-              </w:rPr>
-              <w:t>3</w:t>
+              <w:t>TC-53</w:t>
             </w:r>
           </w:p>
         </w:tc>
@@ -9276,15 +7066,7 @@
                 <w:szCs w:val="20"/>
                 <w:lang w:val="nl-NL"/>
               </w:rPr>
-              <w:t xml:space="preserve">Een Lead Developer </w:t>
-            </w:r>
-            <w:r>
-              <w:rPr>
-                <w:sz w:val="20"/>
-                <w:szCs w:val="20"/>
-                <w:lang w:val="nl-NL"/>
-              </w:rPr>
-              <w:t>roept de methode release(user) aan om de sprint af te sluiten</w:t>
+              <w:t>Een Lead Developer roept de methode release(user) aan om de sprint af te sluiten</w:t>
             </w:r>
           </w:p>
         </w:tc>
@@ -9341,15 +7123,7 @@
                 <w:sz w:val="20"/>
                 <w:szCs w:val="20"/>
               </w:rPr>
-              <w:lastRenderedPageBreak/>
-              <w:t>TC-5</w:t>
-            </w:r>
-            <w:r>
-              <w:rPr>
-                <w:sz w:val="20"/>
-                <w:szCs w:val="20"/>
-              </w:rPr>
-              <w:t>4</w:t>
+              <w:t>TC-54</w:t>
             </w:r>
           </w:p>
         </w:tc>
@@ -9377,23 +7151,7 @@
                 <w:szCs w:val="20"/>
                 <w:lang w:val="nl-NL"/>
               </w:rPr>
-              <w:t xml:space="preserve">Een </w:t>
-            </w:r>
-            <w:r>
-              <w:rPr>
-                <w:sz w:val="20"/>
-                <w:szCs w:val="20"/>
-                <w:lang w:val="nl-NL"/>
-              </w:rPr>
-              <w:t xml:space="preserve">Developer </w:t>
-            </w:r>
-            <w:r>
-              <w:rPr>
-                <w:sz w:val="20"/>
-                <w:szCs w:val="20"/>
-                <w:lang w:val="nl-NL"/>
-              </w:rPr>
-              <w:t>roept de methode release(user) aan om de sprint af te sluiten</w:t>
+              <w:t>Een Developer roept de methode release(user) aan om de sprint af te sluiten</w:t>
             </w:r>
           </w:p>
         </w:tc>
@@ -9540,6 +7298,13 @@
                 <w:szCs w:val="20"/>
               </w:rPr>
             </w:pPr>
+            <w:r>
+              <w:rPr>
+                <w:sz w:val="20"/>
+                <w:szCs w:val="20"/>
+              </w:rPr>
+              <w:t>TC-55</w:t>
+            </w:r>
           </w:p>
         </w:tc>
         <w:tc>
@@ -9557,9 +7322,22 @@
               <w:rPr>
                 <w:sz w:val="20"/>
                 <w:szCs w:val="20"/>
-                <w:lang w:val="nl-NL"/>
-              </w:rPr>
-            </w:pPr>
+              </w:rPr>
+            </w:pPr>
+            <w:r>
+              <w:rPr>
+                <w:sz w:val="20"/>
+                <w:szCs w:val="20"/>
+              </w:rPr>
+              <w:t>Een Scrum Master start th</w:t>
+            </w:r>
+            <w:r>
+              <w:rPr>
+                <w:sz w:val="20"/>
+                <w:szCs w:val="20"/>
+              </w:rPr>
+              <w:t>e sprint</w:t>
+            </w:r>
           </w:p>
         </w:tc>
         <w:tc>
@@ -9580,12 +7358,28 @@
                 <w:lang w:val="nl-NL"/>
               </w:rPr>
             </w:pPr>
+            <w:r>
+              <w:rPr>
+                <w:sz w:val="20"/>
+                <w:szCs w:val="20"/>
+                <w:lang w:val="nl-NL"/>
+              </w:rPr>
+              <w:t>Sprint heeft status dat d</w:t>
+            </w:r>
+            <w:r>
+              <w:rPr>
+                <w:sz w:val="20"/>
+                <w:szCs w:val="20"/>
+                <w:lang w:val="nl-NL"/>
+              </w:rPr>
+              <w:t>ie actief is</w:t>
+            </w:r>
           </w:p>
         </w:tc>
       </w:tr>
       <w:tr>
         <w:trPr>
-          <w:trHeight w:val="562"/>
+          <w:trHeight w:val="345"/>
         </w:trPr>
         <w:tc>
           <w:tcPr>
@@ -9602,8 +7396,17 @@
               <w:rPr>
                 <w:sz w:val="20"/>
                 <w:szCs w:val="20"/>
-              </w:rPr>
-            </w:pPr>
+                <w:lang w:val="nl-NL"/>
+              </w:rPr>
+            </w:pPr>
+            <w:r>
+              <w:rPr>
+                <w:sz w:val="20"/>
+                <w:szCs w:val="20"/>
+                <w:lang w:val="nl-NL"/>
+              </w:rPr>
+              <w:t>TC-56</w:t>
+            </w:r>
           </w:p>
         </w:tc>
         <w:tc>
@@ -9624,6 +7427,14 @@
                 <w:lang w:val="nl-NL"/>
               </w:rPr>
             </w:pPr>
+            <w:r>
+              <w:rPr>
+                <w:sz w:val="20"/>
+                <w:szCs w:val="20"/>
+                <w:lang w:val="nl-NL"/>
+              </w:rPr>
+              <w:t>Een scrum master wijzigt de start- en einddatum wanneer deze actief is</w:t>
+            </w:r>
           </w:p>
         </w:tc>
         <w:tc>
@@ -9644,6 +7455,14 @@
                 <w:lang w:val="nl-NL"/>
               </w:rPr>
             </w:pPr>
+            <w:r>
+              <w:rPr>
+                <w:sz w:val="20"/>
+                <w:szCs w:val="20"/>
+                <w:lang w:val="nl-NL"/>
+              </w:rPr>
+              <w:t>Er wordt een error geretourneerd dat dit niet mogelijk is wanneer de sprint is gestart</w:t>
+            </w:r>
           </w:p>
         </w:tc>
       </w:tr>
@@ -9663,8 +7482,17 @@
               <w:rPr>
                 <w:sz w:val="20"/>
                 <w:szCs w:val="20"/>
-              </w:rPr>
-            </w:pPr>
+                <w:lang w:val="nl-NL"/>
+              </w:rPr>
+            </w:pPr>
+            <w:r>
+              <w:rPr>
+                <w:sz w:val="20"/>
+                <w:szCs w:val="20"/>
+                <w:lang w:val="nl-NL"/>
+              </w:rPr>
+              <w:t>TC-57</w:t>
+            </w:r>
           </w:p>
         </w:tc>
         <w:tc>
@@ -9685,6 +7513,32 @@
                 <w:lang w:val="nl-NL"/>
               </w:rPr>
             </w:pPr>
+            <w:r>
+              <w:rPr>
+                <w:sz w:val="20"/>
+                <w:szCs w:val="20"/>
+                <w:lang w:val="nl-NL"/>
+              </w:rPr>
+              <w:t xml:space="preserve">De sprint heeft de status </w:t>
+            </w:r>
+            <w:proofErr w:type="spellStart"/>
+            <w:r>
+              <w:rPr>
+                <w:sz w:val="20"/>
+                <w:szCs w:val="20"/>
+                <w:lang w:val="nl-NL"/>
+              </w:rPr>
+              <w:t>Reviewed</w:t>
+            </w:r>
+            <w:proofErr w:type="spellEnd"/>
+            <w:r>
+              <w:rPr>
+                <w:sz w:val="20"/>
+                <w:szCs w:val="20"/>
+                <w:lang w:val="nl-NL"/>
+              </w:rPr>
+              <w:t>, scrum master wijzigt de naam van de sprint</w:t>
+            </w:r>
           </w:p>
         </w:tc>
         <w:tc>
@@ -9705,130 +7559,14 @@
                 <w:lang w:val="nl-NL"/>
               </w:rPr>
             </w:pPr>
-          </w:p>
-        </w:tc>
-      </w:tr>
-      <w:tr>
-        <w:tc>
-          <w:tcPr>
-            <w:tcW w:w="406" w:type="pct"/>
-            <w:tcBorders>
-              <w:top w:val="single" w:sz="4" w:space="0" w:color="auto"/>
-              <w:left w:val="single" w:sz="4" w:space="0" w:color="auto"/>
-              <w:bottom w:val="single" w:sz="4" w:space="0" w:color="auto"/>
-              <w:right w:val="single" w:sz="4" w:space="0" w:color="auto"/>
-            </w:tcBorders>
-          </w:tcPr>
-          <w:p>
-            <w:pPr>
-              <w:rPr>
-                <w:sz w:val="20"/>
-                <w:szCs w:val="20"/>
-                <w:lang w:val="nl-NL"/>
-              </w:rPr>
-            </w:pPr>
-          </w:p>
-        </w:tc>
-        <w:tc>
-          <w:tcPr>
-            <w:tcW w:w="2838" w:type="pct"/>
-            <w:tcBorders>
-              <w:top w:val="single" w:sz="4" w:space="0" w:color="auto"/>
-              <w:left w:val="single" w:sz="4" w:space="0" w:color="auto"/>
-              <w:bottom w:val="single" w:sz="4" w:space="0" w:color="auto"/>
-              <w:right w:val="single" w:sz="4" w:space="0" w:color="auto"/>
-            </w:tcBorders>
-          </w:tcPr>
-          <w:p>
-            <w:pPr>
-              <w:rPr>
-                <w:sz w:val="20"/>
-                <w:szCs w:val="20"/>
-                <w:lang w:val="nl-NL"/>
-              </w:rPr>
-            </w:pPr>
-          </w:p>
-        </w:tc>
-        <w:tc>
-          <w:tcPr>
-            <w:tcW w:w="1756" w:type="pct"/>
-            <w:tcBorders>
-              <w:top w:val="single" w:sz="4" w:space="0" w:color="auto"/>
-              <w:left w:val="single" w:sz="4" w:space="0" w:color="auto"/>
-              <w:bottom w:val="single" w:sz="4" w:space="0" w:color="auto"/>
-              <w:right w:val="single" w:sz="4" w:space="0" w:color="auto"/>
-            </w:tcBorders>
-          </w:tcPr>
-          <w:p>
-            <w:pPr>
-              <w:rPr>
-                <w:sz w:val="20"/>
-                <w:szCs w:val="20"/>
-                <w:lang w:val="nl-NL"/>
-              </w:rPr>
-            </w:pPr>
-          </w:p>
-        </w:tc>
-      </w:tr>
-      <w:tr>
-        <w:tc>
-          <w:tcPr>
-            <w:tcW w:w="406" w:type="pct"/>
-            <w:tcBorders>
-              <w:top w:val="single" w:sz="4" w:space="0" w:color="auto"/>
-              <w:left w:val="single" w:sz="4" w:space="0" w:color="auto"/>
-              <w:bottom w:val="single" w:sz="4" w:space="0" w:color="auto"/>
-              <w:right w:val="single" w:sz="4" w:space="0" w:color="auto"/>
-            </w:tcBorders>
-          </w:tcPr>
-          <w:p>
-            <w:pPr>
-              <w:rPr>
-                <w:sz w:val="20"/>
-                <w:szCs w:val="20"/>
-                <w:lang w:val="nl-NL"/>
-              </w:rPr>
-            </w:pPr>
-          </w:p>
-        </w:tc>
-        <w:tc>
-          <w:tcPr>
-            <w:tcW w:w="2838" w:type="pct"/>
-            <w:tcBorders>
-              <w:top w:val="single" w:sz="4" w:space="0" w:color="auto"/>
-              <w:left w:val="single" w:sz="4" w:space="0" w:color="auto"/>
-              <w:bottom w:val="single" w:sz="4" w:space="0" w:color="auto"/>
-              <w:right w:val="single" w:sz="4" w:space="0" w:color="auto"/>
-            </w:tcBorders>
-          </w:tcPr>
-          <w:p>
-            <w:pPr>
-              <w:rPr>
-                <w:sz w:val="20"/>
-                <w:szCs w:val="20"/>
-                <w:lang w:val="nl-NL"/>
-              </w:rPr>
-            </w:pPr>
-          </w:p>
-        </w:tc>
-        <w:tc>
-          <w:tcPr>
-            <w:tcW w:w="1756" w:type="pct"/>
-            <w:tcBorders>
-              <w:top w:val="single" w:sz="4" w:space="0" w:color="auto"/>
-              <w:left w:val="single" w:sz="4" w:space="0" w:color="auto"/>
-              <w:bottom w:val="single" w:sz="4" w:space="0" w:color="auto"/>
-              <w:right w:val="single" w:sz="4" w:space="0" w:color="auto"/>
-            </w:tcBorders>
-          </w:tcPr>
-          <w:p>
-            <w:pPr>
-              <w:rPr>
-                <w:sz w:val="20"/>
-                <w:szCs w:val="20"/>
-                <w:lang w:val="nl-NL"/>
-              </w:rPr>
-            </w:pPr>
+            <w:r>
+              <w:rPr>
+                <w:sz w:val="20"/>
+                <w:szCs w:val="20"/>
+                <w:lang w:val="nl-NL"/>
+              </w:rPr>
+              <w:t>Er wordt een error geretourneerd dat dit niet mogelijk is wanneer de sprint is gestart</w:t>
+            </w:r>
           </w:p>
         </w:tc>
       </w:tr>
@@ -9962,6 +7700,14 @@
                 <w:szCs w:val="20"/>
               </w:rPr>
             </w:pPr>
+            <w:r>
+              <w:rPr>
+                <w:sz w:val="20"/>
+                <w:szCs w:val="20"/>
+              </w:rPr>
+              <w:lastRenderedPageBreak/>
+              <w:t>TC-58</w:t>
+            </w:r>
           </w:p>
         </w:tc>
         <w:tc>
@@ -9982,6 +7728,32 @@
                 <w:lang w:val="nl-NL"/>
               </w:rPr>
             </w:pPr>
+            <w:r>
+              <w:rPr>
+                <w:sz w:val="20"/>
+                <w:szCs w:val="20"/>
+                <w:lang w:val="nl-NL"/>
+              </w:rPr>
+              <w:t xml:space="preserve">De sprint is afgelopen en de scrum master roept de methode </w:t>
+            </w:r>
+            <w:proofErr w:type="spellStart"/>
+            <w:r>
+              <w:rPr>
+                <w:sz w:val="20"/>
+                <w:szCs w:val="20"/>
+                <w:lang w:val="nl-NL"/>
+              </w:rPr>
+              <w:t>onFinish</w:t>
+            </w:r>
+            <w:proofErr w:type="spellEnd"/>
+            <w:r>
+              <w:rPr>
+                <w:sz w:val="20"/>
+                <w:szCs w:val="20"/>
+                <w:lang w:val="nl-NL"/>
+              </w:rPr>
+              <w:t>() aan</w:t>
+            </w:r>
           </w:p>
         </w:tc>
         <w:tc>
@@ -10002,6 +7774,24 @@
                 <w:lang w:val="nl-NL"/>
               </w:rPr>
             </w:pPr>
+            <w:r>
+              <w:rPr>
+                <w:sz w:val="20"/>
+                <w:szCs w:val="20"/>
+                <w:lang w:val="nl-NL"/>
+              </w:rPr>
+              <w:t xml:space="preserve">De sprint heeft nu de status </w:t>
+            </w:r>
+            <w:proofErr w:type="spellStart"/>
+            <w:r>
+              <w:rPr>
+                <w:sz w:val="20"/>
+                <w:szCs w:val="20"/>
+                <w:lang w:val="nl-NL"/>
+              </w:rPr>
+              <w:t>Finished</w:t>
+            </w:r>
+            <w:proofErr w:type="spellEnd"/>
           </w:p>
         </w:tc>
       </w:tr>
@@ -10024,8 +7814,17 @@
               <w:rPr>
                 <w:sz w:val="20"/>
                 <w:szCs w:val="20"/>
-              </w:rPr>
-            </w:pPr>
+                <w:lang w:val="nl-NL"/>
+              </w:rPr>
+            </w:pPr>
+            <w:r>
+              <w:rPr>
+                <w:sz w:val="20"/>
+                <w:szCs w:val="20"/>
+                <w:lang w:val="nl-NL"/>
+              </w:rPr>
+              <w:t>TC-58</w:t>
+            </w:r>
           </w:p>
         </w:tc>
         <w:tc>
@@ -10046,6 +7845,50 @@
                 <w:lang w:val="nl-NL"/>
               </w:rPr>
             </w:pPr>
+            <w:r>
+              <w:rPr>
+                <w:sz w:val="20"/>
+                <w:szCs w:val="20"/>
+                <w:lang w:val="nl-NL"/>
+              </w:rPr>
+              <w:t xml:space="preserve">De </w:t>
+            </w:r>
+            <w:proofErr w:type="spellStart"/>
+            <w:r>
+              <w:rPr>
+                <w:sz w:val="20"/>
+                <w:szCs w:val="20"/>
+                <w:lang w:val="nl-NL"/>
+              </w:rPr>
+              <w:t>developer</w:t>
+            </w:r>
+            <w:proofErr w:type="spellEnd"/>
+            <w:r>
+              <w:rPr>
+                <w:sz w:val="20"/>
+                <w:szCs w:val="20"/>
+                <w:lang w:val="nl-NL"/>
+              </w:rPr>
+              <w:t xml:space="preserve"> roept de status </w:t>
+            </w:r>
+            <w:proofErr w:type="spellStart"/>
+            <w:r>
+              <w:rPr>
+                <w:sz w:val="20"/>
+                <w:szCs w:val="20"/>
+                <w:lang w:val="nl-NL"/>
+              </w:rPr>
+              <w:t>onFInish</w:t>
+            </w:r>
+            <w:proofErr w:type="spellEnd"/>
+            <w:r>
+              <w:rPr>
+                <w:sz w:val="20"/>
+                <w:szCs w:val="20"/>
+                <w:lang w:val="nl-NL"/>
+              </w:rPr>
+              <w:t>() aan</w:t>
+            </w:r>
           </w:p>
         </w:tc>
         <w:tc>
@@ -10066,191 +7909,14 @@
                 <w:lang w:val="nl-NL"/>
               </w:rPr>
             </w:pPr>
-          </w:p>
-        </w:tc>
-      </w:tr>
-      <w:tr>
-        <w:tc>
-          <w:tcPr>
-            <w:tcW w:w="406" w:type="pct"/>
-            <w:tcBorders>
-              <w:top w:val="single" w:sz="4" w:space="0" w:color="auto"/>
-              <w:left w:val="single" w:sz="4" w:space="0" w:color="auto"/>
-              <w:bottom w:val="single" w:sz="4" w:space="0" w:color="auto"/>
-              <w:right w:val="single" w:sz="4" w:space="0" w:color="auto"/>
-            </w:tcBorders>
-          </w:tcPr>
-          <w:p>
-            <w:pPr>
-              <w:rPr>
-                <w:sz w:val="20"/>
-                <w:szCs w:val="20"/>
-              </w:rPr>
-            </w:pPr>
-          </w:p>
-        </w:tc>
-        <w:tc>
-          <w:tcPr>
-            <w:tcW w:w="2838" w:type="pct"/>
-            <w:tcBorders>
-              <w:top w:val="single" w:sz="4" w:space="0" w:color="auto"/>
-              <w:left w:val="single" w:sz="4" w:space="0" w:color="auto"/>
-              <w:bottom w:val="single" w:sz="4" w:space="0" w:color="auto"/>
-              <w:right w:val="single" w:sz="4" w:space="0" w:color="auto"/>
-            </w:tcBorders>
-          </w:tcPr>
-          <w:p>
-            <w:pPr>
-              <w:rPr>
-                <w:sz w:val="20"/>
-                <w:szCs w:val="20"/>
-                <w:lang w:val="nl-NL"/>
-              </w:rPr>
-            </w:pPr>
-          </w:p>
-        </w:tc>
-        <w:tc>
-          <w:tcPr>
-            <w:tcW w:w="1756" w:type="pct"/>
-            <w:tcBorders>
-              <w:top w:val="single" w:sz="4" w:space="0" w:color="auto"/>
-              <w:left w:val="single" w:sz="4" w:space="0" w:color="auto"/>
-              <w:bottom w:val="single" w:sz="4" w:space="0" w:color="auto"/>
-              <w:right w:val="single" w:sz="4" w:space="0" w:color="auto"/>
-            </w:tcBorders>
-          </w:tcPr>
-          <w:p>
-            <w:pPr>
-              <w:rPr>
-                <w:sz w:val="20"/>
-                <w:szCs w:val="20"/>
-                <w:lang w:val="nl-NL"/>
-              </w:rPr>
-            </w:pPr>
-          </w:p>
-        </w:tc>
-      </w:tr>
-      <w:tr>
-        <w:tc>
-          <w:tcPr>
-            <w:tcW w:w="406" w:type="pct"/>
-            <w:tcBorders>
-              <w:top w:val="single" w:sz="4" w:space="0" w:color="auto"/>
-              <w:left w:val="single" w:sz="4" w:space="0" w:color="auto"/>
-              <w:bottom w:val="single" w:sz="4" w:space="0" w:color="auto"/>
-              <w:right w:val="single" w:sz="4" w:space="0" w:color="auto"/>
-            </w:tcBorders>
-          </w:tcPr>
-          <w:p>
-            <w:pPr>
-              <w:rPr>
-                <w:sz w:val="20"/>
-                <w:szCs w:val="20"/>
-                <w:lang w:val="nl-NL"/>
-              </w:rPr>
-            </w:pPr>
-          </w:p>
-        </w:tc>
-        <w:tc>
-          <w:tcPr>
-            <w:tcW w:w="2838" w:type="pct"/>
-            <w:tcBorders>
-              <w:top w:val="single" w:sz="4" w:space="0" w:color="auto"/>
-              <w:left w:val="single" w:sz="4" w:space="0" w:color="auto"/>
-              <w:bottom w:val="single" w:sz="4" w:space="0" w:color="auto"/>
-              <w:right w:val="single" w:sz="4" w:space="0" w:color="auto"/>
-            </w:tcBorders>
-          </w:tcPr>
-          <w:p>
-            <w:pPr>
-              <w:rPr>
-                <w:sz w:val="20"/>
-                <w:szCs w:val="20"/>
-                <w:lang w:val="nl-NL"/>
-              </w:rPr>
-            </w:pPr>
-          </w:p>
-        </w:tc>
-        <w:tc>
-          <w:tcPr>
-            <w:tcW w:w="1756" w:type="pct"/>
-            <w:tcBorders>
-              <w:top w:val="single" w:sz="4" w:space="0" w:color="auto"/>
-              <w:left w:val="single" w:sz="4" w:space="0" w:color="auto"/>
-              <w:bottom w:val="single" w:sz="4" w:space="0" w:color="auto"/>
-              <w:right w:val="single" w:sz="4" w:space="0" w:color="auto"/>
-            </w:tcBorders>
-          </w:tcPr>
-          <w:p>
-            <w:pPr>
-              <w:rPr>
-                <w:sz w:val="20"/>
-                <w:szCs w:val="20"/>
-                <w:lang w:val="nl-NL"/>
-              </w:rPr>
-            </w:pPr>
-          </w:p>
-        </w:tc>
-      </w:tr>
-      <w:tr>
-        <w:tc>
-          <w:tcPr>
-            <w:tcW w:w="406" w:type="pct"/>
-            <w:tcBorders>
-              <w:top w:val="single" w:sz="4" w:space="0" w:color="auto"/>
-              <w:left w:val="single" w:sz="4" w:space="0" w:color="auto"/>
-              <w:bottom w:val="single" w:sz="4" w:space="0" w:color="auto"/>
-              <w:right w:val="single" w:sz="4" w:space="0" w:color="auto"/>
-            </w:tcBorders>
-          </w:tcPr>
-          <w:p>
-            <w:pPr>
-              <w:rPr>
-                <w:sz w:val="20"/>
-                <w:szCs w:val="20"/>
-                <w:lang w:val="nl-NL"/>
-              </w:rPr>
-            </w:pPr>
-          </w:p>
-        </w:tc>
-        <w:tc>
-          <w:tcPr>
-            <w:tcW w:w="2838" w:type="pct"/>
-            <w:tcBorders>
-              <w:top w:val="single" w:sz="4" w:space="0" w:color="auto"/>
-              <w:left w:val="single" w:sz="4" w:space="0" w:color="auto"/>
-              <w:bottom w:val="single" w:sz="4" w:space="0" w:color="auto"/>
-              <w:right w:val="single" w:sz="4" w:space="0" w:color="auto"/>
-            </w:tcBorders>
-          </w:tcPr>
-          <w:p>
-            <w:pPr>
-              <w:rPr>
-                <w:sz w:val="20"/>
-                <w:szCs w:val="20"/>
-                <w:lang w:val="nl-NL"/>
-              </w:rPr>
-            </w:pPr>
-          </w:p>
-        </w:tc>
-        <w:tc>
-          <w:tcPr>
-            <w:tcW w:w="1756" w:type="pct"/>
-            <w:tcBorders>
-              <w:top w:val="single" w:sz="4" w:space="0" w:color="auto"/>
-              <w:left w:val="single" w:sz="4" w:space="0" w:color="auto"/>
-              <w:bottom w:val="single" w:sz="4" w:space="0" w:color="auto"/>
-              <w:right w:val="single" w:sz="4" w:space="0" w:color="auto"/>
-            </w:tcBorders>
-          </w:tcPr>
-          <w:p>
-            <w:pPr>
-              <w:rPr>
-                <w:sz w:val="20"/>
-                <w:szCs w:val="20"/>
-                <w:lang w:val="nl-NL"/>
-              </w:rPr>
-            </w:pPr>
+            <w:r>
+              <w:rPr>
+                <w:sz w:val="20"/>
+                <w:szCs w:val="20"/>
+                <w:lang w:val="nl-NL"/>
+              </w:rPr>
+              <w:t>Er wordt een error geretourneerd dat alleen de Scrum Master de status kan wijzigen</w:t>
+            </w:r>
           </w:p>
         </w:tc>
       </w:tr>

</xml_diff>